<commit_message>
Minor change to word doc
</commit_message>
<xml_diff>
--- a/docs/documentation.docx
+++ b/docs/documentation.docx
@@ -1,6 +1,6 @@
 
 <file path=word/document.xml><?xml version="1.0" encoding="utf-8"?>
-<w:document xmlns:wpc="http://schemas.microsoft.com/office/word/2010/wordprocessingCanvas" xmlns:mc="http://schemas.openxmlformats.org/markup-compatibility/2006" xmlns:o="urn:schemas-microsoft-com:office:office" xmlns:r="http://schemas.openxmlformats.org/officeDocument/2006/relationships" xmlns:m="http://schemas.openxmlformats.org/officeDocument/2006/math" xmlns:v="urn:schemas-microsoft-com:vml" xmlns:wp14="http://schemas.microsoft.com/office/word/2010/wordprocessingDrawing" xmlns:wp="http://schemas.openxmlformats.org/drawingml/2006/wordprocessingDrawing" xmlns:w10="urn:schemas-microsoft-com:office:word" xmlns:w="http://schemas.openxmlformats.org/wordprocessingml/2006/main" xmlns:w14="http://schemas.microsoft.com/office/word/2010/wordml" xmlns:wpg="http://schemas.microsoft.com/office/word/2010/wordprocessingGroup" xmlns:wpi="http://schemas.microsoft.com/office/word/2010/wordprocessingInk" xmlns:wne="http://schemas.microsoft.com/office/word/2006/wordml" xmlns:wps="http://schemas.microsoft.com/office/word/2010/wordprocessingShape" mc:Ignorable="w14 wp14">
+<w:document xmlns:wpc="http://schemas.microsoft.com/office/word/2010/wordprocessingCanvas" xmlns:mc="http://schemas.openxmlformats.org/markup-compatibility/2006" xmlns:o="urn:schemas-microsoft-com:office:office" xmlns:r="http://schemas.openxmlformats.org/officeDocument/2006/relationships" xmlns:m="http://schemas.openxmlformats.org/officeDocument/2006/math" xmlns:v="urn:schemas-microsoft-com:vml" xmlns:wp14="http://schemas.microsoft.com/office/word/2010/wordprocessingDrawing" xmlns:wp="http://schemas.openxmlformats.org/drawingml/2006/wordprocessingDrawing" xmlns:w10="urn:schemas-microsoft-com:office:word" xmlns:w="http://schemas.openxmlformats.org/wordprocessingml/2006/main" xmlns:w14="http://schemas.microsoft.com/office/word/2010/wordml" xmlns:w15="http://schemas.microsoft.com/office/word/2012/wordml" xmlns:wpg="http://schemas.microsoft.com/office/word/2010/wordprocessingGroup" xmlns:wpi="http://schemas.microsoft.com/office/word/2010/wordprocessingInk" xmlns:wne="http://schemas.microsoft.com/office/word/2006/wordml" xmlns:wps="http://schemas.microsoft.com/office/word/2010/wordprocessingShape" mc:Ignorable="w14 w15 wp14">
   <w:body>
     <w:p>
       <w:pPr>
@@ -41,7 +41,25 @@
           <w:szCs w:val="36"/>
           <w:lang w:val="en-AU"/>
         </w:rPr>
-        <w:t>Concurrency, HPC and Distributed Computing Assignment: n-body Simulator</w:t>
+        <w:t xml:space="preserve">Concurrency, HPC and Distributed Computing Assignment: </w:t>
+      </w:r>
+      <w:r>
+        <w:rPr>
+          <w:rFonts w:ascii="Arial" w:hAnsi="Arial" w:cs="Arial"/>
+          <w:sz w:val="36"/>
+          <w:szCs w:val="36"/>
+          <w:lang w:val="en-AU"/>
+        </w:rPr>
+        <w:t>N</w:t>
+      </w:r>
+      <w:r>
+        <w:rPr>
+          <w:rFonts w:ascii="Arial" w:hAnsi="Arial" w:cs="Arial"/>
+          <w:sz w:val="36"/>
+          <w:szCs w:val="36"/>
+          <w:lang w:val="en-AU"/>
+        </w:rPr>
+        <w:t>-body Simulator</w:t>
       </w:r>
     </w:p>
     <w:p>
@@ -62,27 +80,7 @@
           <w:szCs w:val="20"/>
           <w:lang w:val="en-AU"/>
         </w:rPr>
-        <w:t xml:space="preserve">Gabriel Lawrence </w:t>
-      </w:r>
-      <w:proofErr w:type="spellStart"/>
-      <w:r>
-        <w:rPr>
-          <w:rFonts w:ascii="Arial" w:hAnsi="Arial" w:cs="Arial"/>
-          <w:sz w:val="20"/>
-          <w:szCs w:val="20"/>
-          <w:lang w:val="en-AU"/>
-        </w:rPr>
-        <w:t>Sammut</w:t>
-      </w:r>
-      <w:proofErr w:type="spellEnd"/>
-      <w:r>
-        <w:rPr>
-          <w:rFonts w:ascii="Arial" w:hAnsi="Arial" w:cs="Arial"/>
-          <w:sz w:val="20"/>
-          <w:szCs w:val="20"/>
-          <w:lang w:val="en-AU"/>
-        </w:rPr>
-        <w:t xml:space="preserve"> </w:t>
+        <w:t xml:space="preserve">Gabriel Lawrence Sammut </w:t>
       </w:r>
       <w:r>
         <w:rPr>
@@ -103,7 +101,7 @@
         </w:rPr>
         <w:br/>
       </w:r>
-      <w:hyperlink r:id="rId8" w:history="1">
+      <w:hyperlink r:id="rId7" w:history="1">
         <w:r>
           <w:rPr>
             <w:rFonts w:ascii="Arial" w:hAnsi="Arial" w:cs="Arial"/>
@@ -148,7 +146,7 @@
           <w:lang w:val="en-AU"/>
         </w:rPr>
         <w:sectPr>
-          <w:footerReference w:type="default" r:id="rId9"/>
+          <w:footerReference w:type="default" r:id="rId8"/>
           <w:type w:val="continuous"/>
           <w:pgSz w:w="12240" w:h="15840"/>
           <w:pgMar w:top="1440" w:right="1440" w:bottom="1440" w:left="1440" w:header="720" w:footer="720" w:gutter="0"/>
@@ -177,7 +175,6 @@
           <w:szCs w:val="24"/>
           <w:lang w:val="en-AU"/>
         </w:rPr>
-        <w:lastRenderedPageBreak/>
         <w:t>Introduction</w:t>
       </w:r>
     </w:p>
@@ -226,7 +223,18 @@
           <w:szCs w:val="20"/>
           <w:lang w:val="en-AU"/>
         </w:rPr>
-        <w:t xml:space="preserve">. Amongst the changes applied to the simulator, most prevalent include optimizations of a parallel and distributed nature, so as to ensure the generation of particle position predictions in reasonable time. </w:t>
+        <w:t>. Amongst the changes applied to the simulator, most prevalent include optimizations of a parallel and distributed nature, so as to ensure the generatio</w:t>
+      </w:r>
+      <w:bookmarkStart w:id="0" w:name="_GoBack"/>
+      <w:bookmarkEnd w:id="0"/>
+      <w:r>
+        <w:rPr>
+          <w:rFonts w:ascii="Arial" w:hAnsi="Arial" w:cs="Arial"/>
+          <w:sz w:val="20"/>
+          <w:szCs w:val="20"/>
+          <w:lang w:val="en-AU"/>
+        </w:rPr>
+        <w:t xml:space="preserve">n of particle position predictions in reasonable time. </w:t>
       </w:r>
     </w:p>
     <w:p>
@@ -671,7 +679,6 @@
           <w:szCs w:val="20"/>
           <w:lang w:val="en-AU"/>
         </w:rPr>
-        <w:lastRenderedPageBreak/>
         <w:t>Each file respectively contains a number of particles as denoted by their naming convention, and are stored in the following format:</w:t>
       </w:r>
     </w:p>
@@ -1755,36 +1762,16 @@
           <w:szCs w:val="20"/>
           <w:lang w:val="en-AU"/>
         </w:rPr>
-        <w:t xml:space="preserve"> </w:t>
-      </w:r>
-      <w:proofErr w:type="gramStart"/>
-      <w:r>
-        <w:rPr>
-          <w:rFonts w:ascii="Arial" w:hAnsi="Arial" w:cs="Arial"/>
-          <w:sz w:val="20"/>
-          <w:szCs w:val="20"/>
-          <w:lang w:val="en-AU"/>
-        </w:rPr>
-        <w:t xml:space="preserve">at every </w:t>
-      </w:r>
-      <w:r>
-        <w:rPr>
-          <w:rFonts w:ascii="Arial" w:hAnsi="Arial" w:cs="Arial"/>
-          <w:sz w:val="20"/>
-          <w:szCs w:val="20"/>
-          <w:lang w:val="en-AU"/>
-        </w:rPr>
-        <w:t>iteration</w:t>
-      </w:r>
-      <w:proofErr w:type="gramEnd"/>
-      <w:r>
-        <w:rPr>
-          <w:rFonts w:ascii="Arial" w:hAnsi="Arial" w:cs="Arial"/>
-          <w:sz w:val="20"/>
-          <w:szCs w:val="20"/>
-          <w:lang w:val="en-AU"/>
-        </w:rPr>
-        <w:t xml:space="preserve"> of the N-Body simulator.</w:t>
+        <w:t xml:space="preserve"> at every </w:t>
+      </w:r>
+      <w:r>
+        <w:rPr>
+          <w:rFonts w:ascii="Arial" w:hAnsi="Arial" w:cs="Arial"/>
+          <w:sz w:val="20"/>
+          <w:szCs w:val="20"/>
+          <w:lang w:val="en-AU"/>
+        </w:rPr>
+        <w:t>iteration of the N-Body simulator.</w:t>
       </w:r>
       <w:r>
         <w:rPr>
@@ -1833,27 +1820,7 @@
           <w:lang w:val="en-AU"/>
         </w:rPr>
         <w:br/>
-        <w:t xml:space="preserve">This approach allowed the computation of position and velocity vectors to be done concurrently on separate nodes, diverging and </w:t>
-      </w:r>
-      <w:proofErr w:type="gramStart"/>
-      <w:r>
-        <w:rPr>
-          <w:rFonts w:ascii="Arial" w:hAnsi="Arial" w:cs="Arial"/>
-          <w:sz w:val="20"/>
-          <w:szCs w:val="20"/>
-          <w:lang w:val="en-AU"/>
-        </w:rPr>
-        <w:t>converging</w:t>
-      </w:r>
-      <w:proofErr w:type="gramEnd"/>
-      <w:r>
-        <w:rPr>
-          <w:rFonts w:ascii="Arial" w:hAnsi="Arial" w:cs="Arial"/>
-          <w:sz w:val="20"/>
-          <w:szCs w:val="20"/>
-          <w:lang w:val="en-AU"/>
-        </w:rPr>
-        <w:t xml:space="preserve"> all processed work done under a single node (assumed to be given rank 0). The maximum amount of distributed nodes utilized by the experiment was set to four.</w:t>
+        <w:t>This approach allowed the computation of position and velocity vectors to be done concurrently on separate nodes, diverging and converging all processed work done under a single node (assumed to be given rank 0). The maximum amount of distributed nodes utilized by the experiment was set to four.</w:t>
       </w:r>
     </w:p>
     <w:p>
@@ -1985,27 +1952,7 @@
           <w:szCs w:val="20"/>
           <w:lang w:val="en-AU"/>
         </w:rPr>
-        <w:t xml:space="preserve">The original N-Body simulator was supplied in native C, and was later enhanced and compiled using C++11. Certain </w:t>
-      </w:r>
-      <w:proofErr w:type="gramStart"/>
-      <w:r>
-        <w:rPr>
-          <w:rFonts w:ascii="Arial" w:hAnsi="Arial" w:cs="Arial"/>
-          <w:sz w:val="20"/>
-          <w:szCs w:val="20"/>
-          <w:lang w:val="en-AU"/>
-        </w:rPr>
-        <w:t>parts of the original supplied code base was</w:t>
-      </w:r>
-      <w:proofErr w:type="gramEnd"/>
-      <w:r>
-        <w:rPr>
-          <w:rFonts w:ascii="Arial" w:hAnsi="Arial" w:cs="Arial"/>
-          <w:sz w:val="20"/>
-          <w:szCs w:val="20"/>
-          <w:lang w:val="en-AU"/>
-        </w:rPr>
-        <w:t xml:space="preserve"> re-written to accustom eventual added Open</w:t>
+        <w:t>The original N-Body simulator was supplied in native C, and was later enhanced and compiled using C++11. Certain parts of the original supplied code base was re-written to accustom eventual added Open</w:t>
       </w:r>
       <w:r>
         <w:rPr>
@@ -2151,28 +2098,7 @@
           <w:szCs w:val="20"/>
           <w:lang w:val="en-AU"/>
         </w:rPr>
-        <w:lastRenderedPageBreak/>
-        <w:t xml:space="preserve">Each </w:t>
-      </w:r>
-      <w:proofErr w:type="gramStart"/>
-      <w:r>
-        <w:rPr>
-          <w:rFonts w:ascii="Arial" w:hAnsi="Arial" w:cs="Arial"/>
-          <w:sz w:val="20"/>
-          <w:szCs w:val="20"/>
-          <w:lang w:val="en-AU"/>
-        </w:rPr>
-        <w:t>make</w:t>
-      </w:r>
-      <w:proofErr w:type="gramEnd"/>
-      <w:r>
-        <w:rPr>
-          <w:rFonts w:ascii="Arial" w:hAnsi="Arial" w:cs="Arial"/>
-          <w:sz w:val="20"/>
-          <w:szCs w:val="20"/>
-          <w:lang w:val="en-AU"/>
-        </w:rPr>
-        <w:t xml:space="preserve"> use of self-in-built code barriers, ensuring synchronization between all processing nodes at every iteration of the N-Body simulation.   </w:t>
+        <w:t xml:space="preserve">Each make use of self-in-built code barriers, ensuring synchronization between all processing nodes at every iteration of the N-Body simulation.   </w:t>
       </w:r>
     </w:p>
     <w:p>
@@ -2235,6 +2161,55 @@
           <w:lang w:val="en-AU"/>
         </w:rPr>
         <w:t xml:space="preserve"> was recorded for each test.</w:t>
+      </w:r>
+      <w:r>
+        <w:rPr>
+          <w:rFonts w:ascii="Arial" w:hAnsi="Arial" w:cs="Arial"/>
+          <w:sz w:val="20"/>
+          <w:szCs w:val="20"/>
+          <w:lang w:val="en-AU"/>
+        </w:rPr>
+        <w:t xml:space="preserve"> Timings were taken using Open MP’s </w:t>
+      </w:r>
+      <w:proofErr w:type="spellStart"/>
+      <w:r>
+        <w:rPr>
+          <w:rFonts w:ascii="Arial" w:hAnsi="Arial" w:cs="Arial"/>
+          <w:sz w:val="20"/>
+          <w:szCs w:val="20"/>
+          <w:lang w:val="en-AU"/>
+        </w:rPr>
+        <w:t>omp_get_</w:t>
+      </w:r>
+      <w:proofErr w:type="gramStart"/>
+      <w:r>
+        <w:rPr>
+          <w:rFonts w:ascii="Arial" w:hAnsi="Arial" w:cs="Arial"/>
+          <w:sz w:val="20"/>
+          <w:szCs w:val="20"/>
+          <w:lang w:val="en-AU"/>
+        </w:rPr>
+        <w:t>wtime</w:t>
+      </w:r>
+      <w:proofErr w:type="spellEnd"/>
+      <w:r>
+        <w:rPr>
+          <w:rFonts w:ascii="Arial" w:hAnsi="Arial" w:cs="Arial"/>
+          <w:sz w:val="20"/>
+          <w:szCs w:val="20"/>
+          <w:lang w:val="en-AU"/>
+        </w:rPr>
+        <w:t>(</w:t>
+      </w:r>
+      <w:proofErr w:type="gramEnd"/>
+      <w:r>
+        <w:rPr>
+          <w:rFonts w:ascii="Arial" w:hAnsi="Arial" w:cs="Arial"/>
+          <w:sz w:val="20"/>
+          <w:szCs w:val="20"/>
+          <w:lang w:val="en-AU"/>
+        </w:rPr>
+        <w:t xml:space="preserve">) function, and were scoped only for simulations of the N-Body problem, excluding any time overhead for simulation initialization and teardown. </w:t>
       </w:r>
     </w:p>
     <w:p>
@@ -2989,8 +2964,8 @@
             <v:path o:extrusionok="f" gradientshapeok="t" o:connecttype="rect"/>
             <o:lock v:ext="edit" aspectratio="t"/>
           </v:shapetype>
-          <v:shape id="_x0000_i1025" type="#_x0000_t75" style="width:215.35pt;height:161.55pt">
-            <v:imagedata r:id="rId10" o:title="OPENMP - 64 Particles"/>
+          <v:shape id="_x0000_i1025" type="#_x0000_t75" style="width:215.15pt;height:161.6pt">
+            <v:imagedata r:id="rId9" o:title="OPENMP - 64 Particles"/>
           </v:shape>
         </w:pict>
       </w:r>
@@ -3234,6 +3209,7 @@
                 <w:rFonts w:ascii="Arial" w:hAnsi="Arial" w:cs="Arial"/>
                 <w:color w:val="000000"/>
               </w:rPr>
+              <w:lastRenderedPageBreak/>
               <w:t>2</w:t>
             </w:r>
           </w:p>
@@ -3432,7 +3408,6 @@
                 <w:rFonts w:ascii="Arial" w:hAnsi="Arial" w:cs="Arial"/>
                 <w:color w:val="000000"/>
               </w:rPr>
-              <w:lastRenderedPageBreak/>
               <w:t>6</w:t>
             </w:r>
           </w:p>
@@ -3808,8 +3783,8 @@
           <w:rFonts w:ascii="Arial" w:hAnsi="Arial" w:cs="Arial"/>
         </w:rPr>
         <w:pict>
-          <v:shape id="_x0000_i1026" type="#_x0000_t75" style="width:215.35pt;height:161.55pt">
-            <v:imagedata r:id="rId11" o:title="OPENMP - 1024 Particles"/>
+          <v:shape id="_x0000_i1026" type="#_x0000_t75" style="width:215.15pt;height:161.6pt">
+            <v:imagedata r:id="rId10" o:title="OPENMP - 1024 Particles"/>
           </v:shape>
         </w:pict>
       </w:r>
@@ -4577,10 +4552,9 @@
         <w:rPr>
           <w:rFonts w:ascii="Arial" w:hAnsi="Arial" w:cs="Arial"/>
         </w:rPr>
-        <w:lastRenderedPageBreak/>
         <w:pict>
-          <v:shape id="_x0000_i1027" type="#_x0000_t75" style="width:215.35pt;height:161.55pt">
-            <v:imagedata r:id="rId12" o:title="OPENMP - 4096 Particles"/>
+          <v:shape id="_x0000_i1027" type="#_x0000_t75" style="width:215.15pt;height:161.6pt">
+            <v:imagedata r:id="rId11" o:title="OPENMP - 4096 Particles"/>
           </v:shape>
         </w:pict>
       </w:r>
@@ -5357,8 +5331,8 @@
           <w:rFonts w:ascii="Arial" w:hAnsi="Arial" w:cs="Arial"/>
         </w:rPr>
         <w:pict>
-          <v:shape id="_x0000_i1028" type="#_x0000_t75" style="width:215.35pt;height:161.55pt">
-            <v:imagedata r:id="rId13" o:title="OPENMP - 16384 Particles"/>
+          <v:shape id="_x0000_i1028" type="#_x0000_t75" style="width:215.15pt;height:161.6pt">
+            <v:imagedata r:id="rId12" o:title="OPENMP - 16384 Particles"/>
           </v:shape>
         </w:pict>
       </w:r>
@@ -5733,8 +5707,8 @@
           <w:rFonts w:ascii="Arial" w:hAnsi="Arial" w:cs="Arial"/>
         </w:rPr>
         <w:pict>
-          <v:shape id="_x0000_i1029" type="#_x0000_t75" style="width:215.35pt;height:161.55pt">
-            <v:imagedata r:id="rId14" o:title="OPENMPI - 64 Particles"/>
+          <v:shape id="_x0000_i1029" type="#_x0000_t75" style="width:215.15pt;height:161.6pt">
+            <v:imagedata r:id="rId13" o:title="OPENMPI - 64 Particles"/>
           </v:shape>
         </w:pict>
       </w:r>
@@ -6107,8 +6081,8 @@
           <w:rFonts w:ascii="Arial" w:hAnsi="Arial" w:cs="Arial"/>
         </w:rPr>
         <w:pict>
-          <v:shape id="_x0000_i1030" type="#_x0000_t75" style="width:215.35pt;height:161.55pt">
-            <v:imagedata r:id="rId15" o:title="OPENMPI - 1024 Particles"/>
+          <v:shape id="_x0000_i1030" type="#_x0000_t75" style="width:215.15pt;height:161.6pt">
+            <v:imagedata r:id="rId14" o:title="OPENMPI - 1024 Particles"/>
           </v:shape>
         </w:pict>
       </w:r>
@@ -6193,7 +6167,6 @@
           <w:szCs w:val="20"/>
           <w:lang w:val="en-AU"/>
         </w:rPr>
-        <w:lastRenderedPageBreak/>
         <w:t>Open MPI (x4096)</w:t>
       </w:r>
     </w:p>
@@ -6477,8 +6450,8 @@
           <w:rFonts w:ascii="Arial" w:hAnsi="Arial" w:cs="Arial"/>
         </w:rPr>
         <w:pict>
-          <v:shape id="_x0000_i1031" type="#_x0000_t75" style="width:215.35pt;height:161.55pt">
-            <v:imagedata r:id="rId16" o:title="OPENMPI - 4096 Particles"/>
+          <v:shape id="_x0000_i1031" type="#_x0000_t75" style="width:215.15pt;height:161.6pt">
+            <v:imagedata r:id="rId15" o:title="OPENMPI - 4096 Particles"/>
           </v:shape>
         </w:pict>
       </w:r>
@@ -6853,8 +6826,8 @@
           <w:rFonts w:ascii="Arial" w:hAnsi="Arial" w:cs="Arial"/>
         </w:rPr>
         <w:pict>
-          <v:shape id="_x0000_i1032" type="#_x0000_t75" style="width:215.35pt;height:161.55pt">
-            <v:imagedata r:id="rId17" o:title="OPENMPI - 16384 Particles"/>
+          <v:shape id="_x0000_i1032" type="#_x0000_t75" style="width:215.15pt;height:161.6pt">
+            <v:imagedata r:id="rId16" o:title="OPENMPI - 16384 Particles"/>
           </v:shape>
         </w:pict>
       </w:r>
@@ -7652,8 +7625,8 @@
           <w:rFonts w:ascii="Arial" w:hAnsi="Arial" w:cs="Arial"/>
         </w:rPr>
         <w:pict>
-          <v:shape id="_x0000_i1033" type="#_x0000_t75" style="width:215.35pt;height:161.55pt">
-            <v:imagedata r:id="rId18" o:title="OPENHYBRID(x1) - 64 Particles"/>
+          <v:shape id="_x0000_i1033" type="#_x0000_t75" style="width:215.15pt;height:161.6pt">
+            <v:imagedata r:id="rId17" o:title="OPENHYBRID(x1) - 64 Particles"/>
           </v:shape>
         </w:pict>
       </w:r>
@@ -8428,10 +8401,9 @@
         <w:rPr>
           <w:rFonts w:ascii="Arial" w:hAnsi="Arial" w:cs="Arial"/>
         </w:rPr>
-        <w:lastRenderedPageBreak/>
         <w:pict>
-          <v:shape id="_x0000_i1034" type="#_x0000_t75" style="width:215.35pt;height:161.55pt">
-            <v:imagedata r:id="rId19" o:title="OPENHYBRID(x1) - 1024 Particles"/>
+          <v:shape id="_x0000_i1034" type="#_x0000_t75" style="width:215.15pt;height:161.6pt">
+            <v:imagedata r:id="rId18" o:title="OPENHYBRID(x1) - 1024 Particles"/>
           </v:shape>
         </w:pict>
       </w:r>
@@ -9212,8 +9184,8 @@
           <w:rFonts w:ascii="Arial" w:hAnsi="Arial" w:cs="Arial"/>
         </w:rPr>
         <w:pict>
-          <v:shape id="_x0000_i1035" type="#_x0000_t75" style="width:215.35pt;height:161.55pt">
-            <v:imagedata r:id="rId20" o:title="OPENHYBRID(x1) - 4096 Particles"/>
+          <v:shape id="_x0000_i1035" type="#_x0000_t75" style="width:215.15pt;height:161.6pt">
+            <v:imagedata r:id="rId19" o:title="OPENHYBRID(x1) - 4096 Particles"/>
           </v:shape>
         </w:pict>
       </w:r>
@@ -9978,8 +9950,8 @@
           <w:rFonts w:ascii="Arial" w:hAnsi="Arial" w:cs="Arial"/>
         </w:rPr>
         <w:pict>
-          <v:shape id="_x0000_i1036" type="#_x0000_t75" style="width:215.35pt;height:161.55pt">
-            <v:imagedata r:id="rId21" o:title="OPENHYBRID(x1) - 16384 Particles"/>
+          <v:shape id="_x0000_i1036" type="#_x0000_t75" style="width:215.15pt;height:161.6pt">
+            <v:imagedata r:id="rId20" o:title="OPENHYBRID(x1) - 16384 Particles"/>
           </v:shape>
         </w:pict>
       </w:r>
@@ -10070,29 +10042,7 @@
           <w:szCs w:val="20"/>
           <w:lang w:val="en-AU"/>
         </w:rPr>
-        <w:t xml:space="preserve">Open HYBRID – 2 </w:t>
-      </w:r>
-      <w:proofErr w:type="gramStart"/>
-      <w:r>
-        <w:rPr>
-          <w:rFonts w:ascii="Arial" w:hAnsi="Arial" w:cs="Arial"/>
-          <w:b/>
-          <w:sz w:val="20"/>
-          <w:szCs w:val="20"/>
-          <w:lang w:val="en-AU"/>
-        </w:rPr>
-        <w:t>Node</w:t>
-      </w:r>
-      <w:proofErr w:type="gramEnd"/>
-      <w:r>
-        <w:rPr>
-          <w:rFonts w:ascii="Arial" w:hAnsi="Arial" w:cs="Arial"/>
-          <w:b/>
-          <w:sz w:val="20"/>
-          <w:szCs w:val="20"/>
-          <w:lang w:val="en-AU"/>
-        </w:rPr>
-        <w:t xml:space="preserve"> (x64)</w:t>
+        <w:t>Open HYBRID – 2 Node (x64)</w:t>
       </w:r>
     </w:p>
     <w:tbl>
@@ -10756,10 +10706,9 @@
         <w:rPr>
           <w:rFonts w:ascii="Arial" w:hAnsi="Arial" w:cs="Arial"/>
         </w:rPr>
-        <w:lastRenderedPageBreak/>
         <w:pict>
-          <v:shape id="_x0000_i1037" type="#_x0000_t75" style="width:215.35pt;height:161.55pt">
-            <v:imagedata r:id="rId22" o:title="OPENHYBRID(x2) - 64 Particles"/>
+          <v:shape id="_x0000_i1037" type="#_x0000_t75" style="width:215.15pt;height:161.6pt">
+            <v:imagedata r:id="rId21" o:title="OPENHYBRID(x2) - 64 Particles"/>
           </v:shape>
         </w:pict>
       </w:r>
@@ -10863,29 +10812,7 @@
           <w:szCs w:val="20"/>
           <w:lang w:val="en-AU"/>
         </w:rPr>
-        <w:t xml:space="preserve">Open HYBRID – 2 </w:t>
-      </w:r>
-      <w:proofErr w:type="gramStart"/>
-      <w:r>
-        <w:rPr>
-          <w:rFonts w:ascii="Arial" w:hAnsi="Arial" w:cs="Arial"/>
-          <w:b/>
-          <w:sz w:val="20"/>
-          <w:szCs w:val="20"/>
-          <w:lang w:val="en-AU"/>
-        </w:rPr>
-        <w:t>Node</w:t>
-      </w:r>
-      <w:proofErr w:type="gramEnd"/>
-      <w:r>
-        <w:rPr>
-          <w:rFonts w:ascii="Arial" w:hAnsi="Arial" w:cs="Arial"/>
-          <w:b/>
-          <w:sz w:val="20"/>
-          <w:szCs w:val="20"/>
-          <w:lang w:val="en-AU"/>
-        </w:rPr>
-        <w:t xml:space="preserve"> (x1024)</w:t>
+        <w:t>Open HYBRID – 2 Node (x1024)</w:t>
       </w:r>
     </w:p>
     <w:tbl>
@@ -11550,8 +11477,8 @@
           <w:rFonts w:ascii="Arial" w:hAnsi="Arial" w:cs="Arial"/>
         </w:rPr>
         <w:pict>
-          <v:shape id="_x0000_i1038" type="#_x0000_t75" style="width:215.35pt;height:161.55pt">
-            <v:imagedata r:id="rId23" o:title="OPENHYBRID(x2) - 1024 Particles"/>
+          <v:shape id="_x0000_i1038" type="#_x0000_t75" style="width:215.15pt;height:161.6pt">
+            <v:imagedata r:id="rId22" o:title="OPENHYBRID(x2) - 1024 Particles"/>
           </v:shape>
         </w:pict>
       </w:r>
@@ -11651,29 +11578,7 @@
           <w:lang w:val="en-AU"/>
         </w:rPr>
         <w:lastRenderedPageBreak/>
-        <w:t xml:space="preserve">Open HYBRID – 2 </w:t>
-      </w:r>
-      <w:proofErr w:type="gramStart"/>
-      <w:r>
-        <w:rPr>
-          <w:rFonts w:ascii="Arial" w:hAnsi="Arial" w:cs="Arial"/>
-          <w:b/>
-          <w:sz w:val="20"/>
-          <w:szCs w:val="20"/>
-          <w:lang w:val="en-AU"/>
-        </w:rPr>
-        <w:t>Node</w:t>
-      </w:r>
-      <w:proofErr w:type="gramEnd"/>
-      <w:r>
-        <w:rPr>
-          <w:rFonts w:ascii="Arial" w:hAnsi="Arial" w:cs="Arial"/>
-          <w:b/>
-          <w:sz w:val="20"/>
-          <w:szCs w:val="20"/>
-          <w:lang w:val="en-AU"/>
-        </w:rPr>
-        <w:t xml:space="preserve"> (x4096)</w:t>
+        <w:t>Open HYBRID – 2 Node (x4096)</w:t>
       </w:r>
     </w:p>
     <w:tbl>
@@ -12346,8 +12251,8 @@
           <w:rFonts w:ascii="Arial" w:hAnsi="Arial" w:cs="Arial"/>
         </w:rPr>
         <w:pict>
-          <v:shape id="_x0000_i1039" type="#_x0000_t75" style="width:215.35pt;height:161.55pt">
-            <v:imagedata r:id="rId24" o:title="OPENHYBRID(x2) - 4096 Particles"/>
+          <v:shape id="_x0000_i1039" type="#_x0000_t75" style="width:215.15pt;height:161.6pt">
+            <v:imagedata r:id="rId23" o:title="OPENHYBRID(x2) - 4096 Particles"/>
           </v:shape>
         </w:pict>
       </w:r>
@@ -12451,29 +12356,7 @@
           <w:szCs w:val="20"/>
           <w:lang w:val="en-AU"/>
         </w:rPr>
-        <w:t xml:space="preserve">Open HYBRID – 2 </w:t>
-      </w:r>
-      <w:proofErr w:type="gramStart"/>
-      <w:r>
-        <w:rPr>
-          <w:rFonts w:ascii="Arial" w:hAnsi="Arial" w:cs="Arial"/>
-          <w:b/>
-          <w:sz w:val="20"/>
-          <w:szCs w:val="20"/>
-          <w:lang w:val="en-AU"/>
-        </w:rPr>
-        <w:t>Node</w:t>
-      </w:r>
-      <w:proofErr w:type="gramEnd"/>
-      <w:r>
-        <w:rPr>
-          <w:rFonts w:ascii="Arial" w:hAnsi="Arial" w:cs="Arial"/>
-          <w:b/>
-          <w:sz w:val="20"/>
-          <w:szCs w:val="20"/>
-          <w:lang w:val="en-AU"/>
-        </w:rPr>
-        <w:t xml:space="preserve"> (x16384)</w:t>
+        <w:t>Open HYBRID – 2 Node (x16384)</w:t>
       </w:r>
     </w:p>
     <w:tbl>
@@ -13151,10 +13034,9 @@
         <w:rPr>
           <w:rFonts w:ascii="Arial" w:hAnsi="Arial" w:cs="Arial"/>
         </w:rPr>
-        <w:lastRenderedPageBreak/>
         <w:pict>
-          <v:shape id="_x0000_i1040" type="#_x0000_t75" style="width:215.35pt;height:161.55pt">
-            <v:imagedata r:id="rId25" o:title="OPENHYBRID(x2) - 16384 Particles"/>
+          <v:shape id="_x0000_i1040" type="#_x0000_t75" style="width:215.15pt;height:161.6pt">
+            <v:imagedata r:id="rId24" o:title="OPENHYBRID(x2) - 16384 Particles"/>
           </v:shape>
         </w:pict>
       </w:r>
@@ -13258,29 +13140,7 @@
           <w:szCs w:val="20"/>
           <w:lang w:val="en-AU"/>
         </w:rPr>
-        <w:t xml:space="preserve">Open HYBRID – 3 </w:t>
-      </w:r>
-      <w:proofErr w:type="gramStart"/>
-      <w:r>
-        <w:rPr>
-          <w:rFonts w:ascii="Arial" w:hAnsi="Arial" w:cs="Arial"/>
-          <w:b/>
-          <w:sz w:val="20"/>
-          <w:szCs w:val="20"/>
-          <w:lang w:val="en-AU"/>
-        </w:rPr>
-        <w:t>Node</w:t>
-      </w:r>
-      <w:proofErr w:type="gramEnd"/>
-      <w:r>
-        <w:rPr>
-          <w:rFonts w:ascii="Arial" w:hAnsi="Arial" w:cs="Arial"/>
-          <w:b/>
-          <w:sz w:val="20"/>
-          <w:szCs w:val="20"/>
-          <w:lang w:val="en-AU"/>
-        </w:rPr>
-        <w:t xml:space="preserve"> (x64)</w:t>
+        <w:t>Open HYBRID – 3 Node (x64)</w:t>
       </w:r>
     </w:p>
     <w:tbl>
@@ -13950,8 +13810,8 @@
           <w:lang w:val="en-AU"/>
         </w:rPr>
         <w:pict>
-          <v:shape id="_x0000_i1041" type="#_x0000_t75" style="width:215.35pt;height:161.55pt">
-            <v:imagedata r:id="rId26" o:title="OPENHYBRID(x3) - 64 Particles"/>
+          <v:shape id="_x0000_i1041" type="#_x0000_t75" style="width:215.15pt;height:161.6pt">
+            <v:imagedata r:id="rId25" o:title="OPENHYBRID(x3) - 64 Particles"/>
           </v:shape>
         </w:pict>
       </w:r>
@@ -14051,29 +13911,7 @@
           <w:lang w:val="en-AU"/>
         </w:rPr>
         <w:lastRenderedPageBreak/>
-        <w:t xml:space="preserve">Open HYBRID – 3 </w:t>
-      </w:r>
-      <w:proofErr w:type="gramStart"/>
-      <w:r>
-        <w:rPr>
-          <w:rFonts w:ascii="Arial" w:hAnsi="Arial" w:cs="Arial"/>
-          <w:b/>
-          <w:sz w:val="20"/>
-          <w:szCs w:val="20"/>
-          <w:lang w:val="en-AU"/>
-        </w:rPr>
-        <w:t>Node</w:t>
-      </w:r>
-      <w:proofErr w:type="gramEnd"/>
-      <w:r>
-        <w:rPr>
-          <w:rFonts w:ascii="Arial" w:hAnsi="Arial" w:cs="Arial"/>
-          <w:b/>
-          <w:sz w:val="20"/>
-          <w:szCs w:val="20"/>
-          <w:lang w:val="en-AU"/>
-        </w:rPr>
-        <w:t xml:space="preserve"> (x1024)</w:t>
+        <w:t>Open HYBRID – 3 Node (x1024)</w:t>
       </w:r>
     </w:p>
     <w:tbl>
@@ -14738,8 +14576,8 @@
           <w:rFonts w:ascii="Arial" w:hAnsi="Arial" w:cs="Arial"/>
         </w:rPr>
         <w:pict>
-          <v:shape id="_x0000_i1042" type="#_x0000_t75" style="width:215.35pt;height:161.55pt">
-            <v:imagedata r:id="rId27" o:title="OPENHYBRID(x3) - 1024 Particles"/>
+          <v:shape id="_x0000_i1042" type="#_x0000_t75" style="width:215.15pt;height:161.6pt">
+            <v:imagedata r:id="rId26" o:title="OPENHYBRID(x3) - 1024 Particles"/>
           </v:shape>
         </w:pict>
       </w:r>
@@ -14843,29 +14681,7 @@
           <w:szCs w:val="20"/>
           <w:lang w:val="en-AU"/>
         </w:rPr>
-        <w:t xml:space="preserve">Open HYBRID – 3 </w:t>
-      </w:r>
-      <w:proofErr w:type="gramStart"/>
-      <w:r>
-        <w:rPr>
-          <w:rFonts w:ascii="Arial" w:hAnsi="Arial" w:cs="Arial"/>
-          <w:b/>
-          <w:sz w:val="20"/>
-          <w:szCs w:val="20"/>
-          <w:lang w:val="en-AU"/>
-        </w:rPr>
-        <w:t>Node</w:t>
-      </w:r>
-      <w:proofErr w:type="gramEnd"/>
-      <w:r>
-        <w:rPr>
-          <w:rFonts w:ascii="Arial" w:hAnsi="Arial" w:cs="Arial"/>
-          <w:b/>
-          <w:sz w:val="20"/>
-          <w:szCs w:val="20"/>
-          <w:lang w:val="en-AU"/>
-        </w:rPr>
-        <w:t xml:space="preserve"> (x4096)</w:t>
+        <w:t>Open HYBRID – 3 Node (x4096)</w:t>
       </w:r>
     </w:p>
     <w:tbl>
@@ -15529,10 +15345,9 @@
         <w:rPr>
           <w:rFonts w:ascii="Arial" w:hAnsi="Arial" w:cs="Arial"/>
         </w:rPr>
-        <w:lastRenderedPageBreak/>
         <w:pict>
-          <v:shape id="_x0000_i1043" type="#_x0000_t75" style="width:215.35pt;height:161.55pt">
-            <v:imagedata r:id="rId28" o:title="OPENHYBRID(x3) - 4096 Particles"/>
+          <v:shape id="_x0000_i1043" type="#_x0000_t75" style="width:215.15pt;height:161.6pt">
+            <v:imagedata r:id="rId27" o:title="OPENHYBRID(x3) - 4096 Particles"/>
           </v:shape>
         </w:pict>
       </w:r>
@@ -15636,29 +15451,7 @@
           <w:szCs w:val="20"/>
           <w:lang w:val="en-AU"/>
         </w:rPr>
-        <w:t xml:space="preserve">Open HYBRID – 3 </w:t>
-      </w:r>
-      <w:proofErr w:type="gramStart"/>
-      <w:r>
-        <w:rPr>
-          <w:rFonts w:ascii="Arial" w:hAnsi="Arial" w:cs="Arial"/>
-          <w:b/>
-          <w:sz w:val="20"/>
-          <w:szCs w:val="20"/>
-          <w:lang w:val="en-AU"/>
-        </w:rPr>
-        <w:t>Node</w:t>
-      </w:r>
-      <w:proofErr w:type="gramEnd"/>
-      <w:r>
-        <w:rPr>
-          <w:rFonts w:ascii="Arial" w:hAnsi="Arial" w:cs="Arial"/>
-          <w:b/>
-          <w:sz w:val="20"/>
-          <w:szCs w:val="20"/>
-          <w:lang w:val="en-AU"/>
-        </w:rPr>
-        <w:t xml:space="preserve"> (x16384)</w:t>
+        <w:t>Open HYBRID – 3 Node (x16384)</w:t>
       </w:r>
     </w:p>
     <w:tbl>
@@ -16323,8 +16116,8 @@
           <w:rFonts w:ascii="Arial" w:hAnsi="Arial" w:cs="Arial"/>
         </w:rPr>
         <w:pict>
-          <v:shape id="_x0000_i1044" type="#_x0000_t75" style="width:215.35pt;height:161.55pt">
-            <v:imagedata r:id="rId29" o:title="OPENHYBRID(x3) - 16384 Particles"/>
+          <v:shape id="_x0000_i1044" type="#_x0000_t75" style="width:215.15pt;height:161.6pt">
+            <v:imagedata r:id="rId28" o:title="OPENHYBRID(x3) - 16384 Particles"/>
           </v:shape>
         </w:pict>
       </w:r>
@@ -16424,29 +16217,7 @@
           <w:lang w:val="en-AU"/>
         </w:rPr>
         <w:lastRenderedPageBreak/>
-        <w:t xml:space="preserve">Open HYBRID – 4 </w:t>
-      </w:r>
-      <w:proofErr w:type="gramStart"/>
-      <w:r>
-        <w:rPr>
-          <w:rFonts w:ascii="Arial" w:hAnsi="Arial" w:cs="Arial"/>
-          <w:b/>
-          <w:sz w:val="20"/>
-          <w:szCs w:val="20"/>
-          <w:lang w:val="en-AU"/>
-        </w:rPr>
-        <w:t>Node</w:t>
-      </w:r>
-      <w:proofErr w:type="gramEnd"/>
-      <w:r>
-        <w:rPr>
-          <w:rFonts w:ascii="Arial" w:hAnsi="Arial" w:cs="Arial"/>
-          <w:b/>
-          <w:sz w:val="20"/>
-          <w:szCs w:val="20"/>
-          <w:lang w:val="en-AU"/>
-        </w:rPr>
-        <w:t xml:space="preserve"> (x64)</w:t>
+        <w:t>Open HYBRID – 4 Node (x64)</w:t>
       </w:r>
     </w:p>
     <w:tbl>
@@ -17111,8 +16882,8 @@
           <w:rFonts w:ascii="Arial" w:hAnsi="Arial" w:cs="Arial"/>
         </w:rPr>
         <w:pict>
-          <v:shape id="_x0000_i1045" type="#_x0000_t75" style="width:215.35pt;height:161.55pt">
-            <v:imagedata r:id="rId30" o:title="OPENHYBRID(x4) - 64 Particles"/>
+          <v:shape id="_x0000_i1045" type="#_x0000_t75" style="width:215.15pt;height:161.6pt">
+            <v:imagedata r:id="rId29" o:title="OPENHYBRID(x4) - 64 Particles"/>
           </v:shape>
         </w:pict>
       </w:r>
@@ -17216,29 +16987,7 @@
           <w:szCs w:val="20"/>
           <w:lang w:val="en-AU"/>
         </w:rPr>
-        <w:t xml:space="preserve">Open HYBRID – 4 </w:t>
-      </w:r>
-      <w:proofErr w:type="gramStart"/>
-      <w:r>
-        <w:rPr>
-          <w:rFonts w:ascii="Arial" w:hAnsi="Arial" w:cs="Arial"/>
-          <w:b/>
-          <w:sz w:val="20"/>
-          <w:szCs w:val="20"/>
-          <w:lang w:val="en-AU"/>
-        </w:rPr>
-        <w:t>Node</w:t>
-      </w:r>
-      <w:proofErr w:type="gramEnd"/>
-      <w:r>
-        <w:rPr>
-          <w:rFonts w:ascii="Arial" w:hAnsi="Arial" w:cs="Arial"/>
-          <w:b/>
-          <w:sz w:val="20"/>
-          <w:szCs w:val="20"/>
-          <w:lang w:val="en-AU"/>
-        </w:rPr>
-        <w:t xml:space="preserve"> (x1024)</w:t>
+        <w:t>Open HYBRID – 4 Node (x1024)</w:t>
       </w:r>
     </w:p>
     <w:tbl>
@@ -17920,10 +17669,9 @@
         <w:rPr>
           <w:rFonts w:ascii="Arial" w:hAnsi="Arial" w:cs="Arial"/>
         </w:rPr>
-        <w:lastRenderedPageBreak/>
         <w:pict>
-          <v:shape id="_x0000_i1046" type="#_x0000_t75" style="width:215.35pt;height:161.55pt">
-            <v:imagedata r:id="rId31" o:title="OPENHYBRID(x4) - 1024 Particles"/>
+          <v:shape id="_x0000_i1046" type="#_x0000_t75" style="width:215.15pt;height:161.6pt">
+            <v:imagedata r:id="rId30" o:title="OPENHYBRID(x4) - 1024 Particles"/>
           </v:shape>
         </w:pict>
       </w:r>
@@ -18014,29 +17762,7 @@
           <w:szCs w:val="20"/>
           <w:lang w:val="en-AU"/>
         </w:rPr>
-        <w:t xml:space="preserve">Open HYBRID – 4 </w:t>
-      </w:r>
-      <w:proofErr w:type="gramStart"/>
-      <w:r>
-        <w:rPr>
-          <w:rFonts w:ascii="Arial" w:hAnsi="Arial" w:cs="Arial"/>
-          <w:b/>
-          <w:sz w:val="20"/>
-          <w:szCs w:val="20"/>
-          <w:lang w:val="en-AU"/>
-        </w:rPr>
-        <w:t>Node</w:t>
-      </w:r>
-      <w:proofErr w:type="gramEnd"/>
-      <w:r>
-        <w:rPr>
-          <w:rFonts w:ascii="Arial" w:hAnsi="Arial" w:cs="Arial"/>
-          <w:b/>
-          <w:sz w:val="20"/>
-          <w:szCs w:val="20"/>
-          <w:lang w:val="en-AU"/>
-        </w:rPr>
-        <w:t xml:space="preserve"> (x4096)</w:t>
+        <w:t>Open HYBRID – 4 Node (x4096)</w:t>
       </w:r>
     </w:p>
     <w:tbl>
@@ -18709,8 +18435,8 @@
           <w:rFonts w:ascii="Arial" w:hAnsi="Arial" w:cs="Arial"/>
         </w:rPr>
         <w:pict>
-          <v:shape id="_x0000_i1047" type="#_x0000_t75" style="width:215.35pt;height:161.55pt">
-            <v:imagedata r:id="rId32" o:title="OPENHYBRID(x4) - 4096 Particles"/>
+          <v:shape id="_x0000_i1047" type="#_x0000_t75" style="width:215.15pt;height:161.6pt">
+            <v:imagedata r:id="rId31" o:title="OPENHYBRID(x4) - 4096 Particles"/>
           </v:shape>
         </w:pict>
       </w:r>
@@ -18823,29 +18549,7 @@
           <w:lang w:val="en-AU"/>
         </w:rPr>
         <w:lastRenderedPageBreak/>
-        <w:t xml:space="preserve">Open HYBRID – 4 </w:t>
-      </w:r>
-      <w:proofErr w:type="gramStart"/>
-      <w:r>
-        <w:rPr>
-          <w:rFonts w:ascii="Arial" w:hAnsi="Arial" w:cs="Arial"/>
-          <w:b/>
-          <w:sz w:val="20"/>
-          <w:szCs w:val="20"/>
-          <w:lang w:val="en-AU"/>
-        </w:rPr>
-        <w:t>Node</w:t>
-      </w:r>
-      <w:proofErr w:type="gramEnd"/>
-      <w:r>
-        <w:rPr>
-          <w:rFonts w:ascii="Arial" w:hAnsi="Arial" w:cs="Arial"/>
-          <w:b/>
-          <w:sz w:val="20"/>
-          <w:szCs w:val="20"/>
-          <w:lang w:val="en-AU"/>
-        </w:rPr>
-        <w:t xml:space="preserve"> (x16384)</w:t>
+        <w:t>Open HYBRID – 4 Node (x16384)</w:t>
       </w:r>
     </w:p>
     <w:tbl>
@@ -19510,8 +19214,8 @@
           <w:rFonts w:ascii="Arial" w:hAnsi="Arial" w:cs="Arial"/>
         </w:rPr>
         <w:pict>
-          <v:shape id="_x0000_i1048" type="#_x0000_t75" style="width:215.35pt;height:161.55pt">
-            <v:imagedata r:id="rId33" o:title="OPENHYBRID(x4) - 16384 Particles"/>
+          <v:shape id="_x0000_i1048" type="#_x0000_t75" style="width:215.15pt;height:161.6pt">
+            <v:imagedata r:id="rId32" o:title="OPENHYBRID(x4) - 16384 Particles"/>
           </v:shape>
         </w:pict>
       </w:r>
@@ -19702,7 +19406,6 @@
           <w:szCs w:val="20"/>
           <w:lang w:val="en-AU"/>
         </w:rPr>
-        <w:lastRenderedPageBreak/>
         <w:t>more elegantly on larger distribution of nodes/threads, with larger volumes to process.</w:t>
       </w:r>
     </w:p>
@@ -19845,18 +19548,7 @@
           <w:szCs w:val="20"/>
           <w:lang w:val="en-AU"/>
         </w:rPr>
-        <w:t xml:space="preserve"> executed</w:t>
-      </w:r>
-      <w:bookmarkStart w:id="0" w:name="_GoBack"/>
-      <w:bookmarkEnd w:id="0"/>
-      <w:r>
-        <w:rPr>
-          <w:rFonts w:ascii="Arial" w:hAnsi="Arial" w:cs="Arial"/>
-          <w:sz w:val="20"/>
-          <w:szCs w:val="20"/>
-          <w:lang w:val="en-AU"/>
-        </w:rPr>
-        <w:t xml:space="preserve"> using an even number of concurrent threads. </w:t>
+        <w:t xml:space="preserve"> executed using an even number of concurrent threads. </w:t>
       </w:r>
       <w:r>
         <w:rPr>
@@ -20078,6 +19770,19 @@
         <w:spacing w:line="240" w:lineRule="auto"/>
         <w:jc w:val="both"/>
         <w:rPr>
+          <w:rFonts w:ascii="Arial" w:hAnsi="Arial" w:cs="Arial"/>
+          <w:b/>
+          <w:sz w:val="24"/>
+          <w:szCs w:val="24"/>
+          <w:lang w:val="en-AU"/>
+        </w:rPr>
+      </w:pPr>
+    </w:p>
+    <w:p>
+      <w:pPr>
+        <w:spacing w:line="240" w:lineRule="auto"/>
+        <w:jc w:val="both"/>
+        <w:rPr>
           <w:rFonts w:ascii="Arial" w:eastAsia="Times New Roman" w:hAnsi="Arial" w:cs="Arial"/>
           <w:color w:val="000000"/>
           <w:sz w:val="36"/>
@@ -20092,6 +19797,7 @@
           <w:szCs w:val="24"/>
           <w:lang w:val="en-AU"/>
         </w:rPr>
+        <w:lastRenderedPageBreak/>
         <w:t>References</w:t>
       </w:r>
     </w:p>
@@ -20107,7 +19813,6 @@
           <w:shd w:val="clear" w:color="auto" w:fill="FFFFFF"/>
         </w:rPr>
       </w:pPr>
-      <w:proofErr w:type="gramStart"/>
       <w:r>
         <w:rPr>
           <w:rFonts w:ascii="Arial" w:hAnsi="Arial" w:cs="Arial"/>
@@ -20116,7 +19821,6 @@
           <w:szCs w:val="20"/>
           <w:shd w:val="clear" w:color="auto" w:fill="FFFFFF"/>
         </w:rPr>
-        <w:lastRenderedPageBreak/>
         <w:t xml:space="preserve">[1] R. Friedman, R. Friedman, R. Friedman and     R. Friedman, "Home - </w:t>
       </w:r>
       <w:proofErr w:type="spellStart"/>
@@ -20163,53 +19867,8 @@
           <w:szCs w:val="20"/>
           <w:shd w:val="clear" w:color="auto" w:fill="FFFFFF"/>
         </w:rPr>
-        <w:t>, 2018.</w:t>
-      </w:r>
-      <w:proofErr w:type="gramEnd"/>
-      <w:r>
-        <w:rPr>
-          <w:rFonts w:ascii="Arial" w:hAnsi="Arial" w:cs="Arial"/>
-          <w:color w:val="000000"/>
-          <w:sz w:val="20"/>
-          <w:szCs w:val="20"/>
-          <w:shd w:val="clear" w:color="auto" w:fill="FFFFFF"/>
-        </w:rPr>
-        <w:t xml:space="preserve"> </w:t>
-      </w:r>
-      <w:proofErr w:type="gramStart"/>
-      <w:r>
-        <w:rPr>
-          <w:rFonts w:ascii="Arial" w:hAnsi="Arial" w:cs="Arial"/>
-          <w:color w:val="000000"/>
-          <w:sz w:val="20"/>
-          <w:szCs w:val="20"/>
-          <w:shd w:val="clear" w:color="auto" w:fill="FFFFFF"/>
-        </w:rPr>
-        <w:t>[Online].</w:t>
-      </w:r>
-      <w:proofErr w:type="gramEnd"/>
-      <w:r>
-        <w:rPr>
-          <w:rFonts w:ascii="Arial" w:hAnsi="Arial" w:cs="Arial"/>
-          <w:color w:val="000000"/>
-          <w:sz w:val="20"/>
-          <w:szCs w:val="20"/>
-          <w:shd w:val="clear" w:color="auto" w:fill="FFFFFF"/>
-        </w:rPr>
-        <w:t xml:space="preserve"> Available: http://www.openmp.org/. </w:t>
-      </w:r>
-      <w:proofErr w:type="gramStart"/>
-      <w:r>
-        <w:rPr>
-          <w:rFonts w:ascii="Arial" w:hAnsi="Arial" w:cs="Arial"/>
-          <w:color w:val="000000"/>
-          <w:sz w:val="20"/>
-          <w:szCs w:val="20"/>
-          <w:shd w:val="clear" w:color="auto" w:fill="FFFFFF"/>
-        </w:rPr>
-        <w:t>[Accessed: 11- May- 2018].</w:t>
-      </w:r>
-      <w:proofErr w:type="gramEnd"/>
+        <w:t>, 2018. [Online]. Available: http://www.openmp.org/. [Accessed: 11- May- 2018].</w:t>
+      </w:r>
     </w:p>
     <w:p>
       <w:pPr>
@@ -20253,42 +19912,8 @@
           <w:szCs w:val="20"/>
           <w:shd w:val="clear" w:color="auto" w:fill="FFFFFF"/>
         </w:rPr>
-        <w:t xml:space="preserve">, 2018. </w:t>
-      </w:r>
-      <w:proofErr w:type="gramStart"/>
-      <w:r>
-        <w:rPr>
-          <w:rFonts w:ascii="Arial" w:hAnsi="Arial" w:cs="Arial"/>
-          <w:color w:val="000000"/>
-          <w:sz w:val="20"/>
-          <w:szCs w:val="20"/>
-          <w:shd w:val="clear" w:color="auto" w:fill="FFFFFF"/>
-        </w:rPr>
-        <w:t>[Online].</w:t>
-      </w:r>
-      <w:proofErr w:type="gramEnd"/>
-      <w:r>
-        <w:rPr>
-          <w:rFonts w:ascii="Arial" w:hAnsi="Arial" w:cs="Arial"/>
-          <w:color w:val="000000"/>
-          <w:sz w:val="20"/>
-          <w:szCs w:val="20"/>
-          <w:shd w:val="clear" w:color="auto" w:fill="FFFFFF"/>
-        </w:rPr>
-        <w:t xml:space="preserve"> Available: https://www.open-mpi.org/. </w:t>
-      </w:r>
-      <w:proofErr w:type="gramStart"/>
-      <w:r>
-        <w:rPr>
-          <w:rFonts w:ascii="Arial" w:hAnsi="Arial" w:cs="Arial"/>
-          <w:color w:val="000000"/>
-          <w:sz w:val="20"/>
-          <w:szCs w:val="20"/>
-          <w:shd w:val="clear" w:color="auto" w:fill="FFFFFF"/>
-        </w:rPr>
-        <w:t>[Accessed: 11- May- 2018].</w:t>
-      </w:r>
-      <w:proofErr w:type="gramEnd"/>
+        <w:t>, 2018. [Online]. Available: https://www.open-mpi.org/. [Accessed: 11- May- 2018].</w:t>
+      </w:r>
     </w:p>
     <w:p>
       <w:pPr>
@@ -20332,29 +19957,7 @@
           <w:szCs w:val="20"/>
           <w:shd w:val="clear" w:color="auto" w:fill="FFFFFF"/>
         </w:rPr>
-        <w:t xml:space="preserve">, 2018. </w:t>
-      </w:r>
-      <w:proofErr w:type="gramStart"/>
-      <w:r>
-        <w:rPr>
-          <w:rFonts w:ascii="Arial" w:hAnsi="Arial" w:cs="Arial"/>
-          <w:color w:val="000000"/>
-          <w:sz w:val="20"/>
-          <w:szCs w:val="20"/>
-          <w:shd w:val="clear" w:color="auto" w:fill="FFFFFF"/>
-        </w:rPr>
-        <w:t>[Online].</w:t>
-      </w:r>
-      <w:proofErr w:type="gramEnd"/>
-      <w:r>
-        <w:rPr>
-          <w:rFonts w:ascii="Arial" w:hAnsi="Arial" w:cs="Arial"/>
-          <w:color w:val="000000"/>
-          <w:sz w:val="20"/>
-          <w:szCs w:val="20"/>
-          <w:shd w:val="clear" w:color="auto" w:fill="FFFFFF"/>
-        </w:rPr>
-        <w:t xml:space="preserve"> Available: http://mpitutorial.com/. [Accessed: 11- May- 2018]</w:t>
+        <w:t>, 2018. [Online]. Available: http://mpitutorial.com/. [Accessed: 11- May- 2018]</w:t>
       </w:r>
     </w:p>
     <w:p>
@@ -20424,7 +20027,7 @@
 </file>
 
 <file path=word/endnotes.xml><?xml version="1.0" encoding="utf-8"?>
-<w:endnotes xmlns:wpc="http://schemas.microsoft.com/office/word/2010/wordprocessingCanvas" xmlns:mc="http://schemas.openxmlformats.org/markup-compatibility/2006" xmlns:o="urn:schemas-microsoft-com:office:office" xmlns:r="http://schemas.openxmlformats.org/officeDocument/2006/relationships" xmlns:m="http://schemas.openxmlformats.org/officeDocument/2006/math" xmlns:v="urn:schemas-microsoft-com:vml" xmlns:wp14="http://schemas.microsoft.com/office/word/2010/wordprocessingDrawing" xmlns:wp="http://schemas.openxmlformats.org/drawingml/2006/wordprocessingDrawing" xmlns:w10="urn:schemas-microsoft-com:office:word" xmlns:w="http://schemas.openxmlformats.org/wordprocessingml/2006/main" xmlns:w14="http://schemas.microsoft.com/office/word/2010/wordml" xmlns:wpg="http://schemas.microsoft.com/office/word/2010/wordprocessingGroup" xmlns:wpi="http://schemas.microsoft.com/office/word/2010/wordprocessingInk" xmlns:wne="http://schemas.microsoft.com/office/word/2006/wordml" xmlns:wps="http://schemas.microsoft.com/office/word/2010/wordprocessingShape" mc:Ignorable="w14 wp14">
+<w:endnotes xmlns:wpc="http://schemas.microsoft.com/office/word/2010/wordprocessingCanvas" xmlns:mc="http://schemas.openxmlformats.org/markup-compatibility/2006" xmlns:o="urn:schemas-microsoft-com:office:office" xmlns:r="http://schemas.openxmlformats.org/officeDocument/2006/relationships" xmlns:m="http://schemas.openxmlformats.org/officeDocument/2006/math" xmlns:v="urn:schemas-microsoft-com:vml" xmlns:wp14="http://schemas.microsoft.com/office/word/2010/wordprocessingDrawing" xmlns:wp="http://schemas.openxmlformats.org/drawingml/2006/wordprocessingDrawing" xmlns:w10="urn:schemas-microsoft-com:office:word" xmlns:w="http://schemas.openxmlformats.org/wordprocessingml/2006/main" xmlns:w14="http://schemas.microsoft.com/office/word/2010/wordml" xmlns:w15="http://schemas.microsoft.com/office/word/2012/wordml" xmlns:wpg="http://schemas.microsoft.com/office/word/2010/wordprocessingGroup" xmlns:wpi="http://schemas.microsoft.com/office/word/2010/wordprocessingInk" xmlns:wne="http://schemas.microsoft.com/office/word/2006/wordml" xmlns:wps="http://schemas.microsoft.com/office/word/2010/wordprocessingShape" mc:Ignorable="w14 w15 wp14">
   <w:endnote w:type="separator" w:id="-1">
     <w:p>
       <w:pPr>
@@ -20449,7 +20052,7 @@
 </file>
 
 <file path=word/footer1.xml><?xml version="1.0" encoding="utf-8"?>
-<w:ftr xmlns:wpc="http://schemas.microsoft.com/office/word/2010/wordprocessingCanvas" xmlns:mc="http://schemas.openxmlformats.org/markup-compatibility/2006" xmlns:o="urn:schemas-microsoft-com:office:office" xmlns:r="http://schemas.openxmlformats.org/officeDocument/2006/relationships" xmlns:m="http://schemas.openxmlformats.org/officeDocument/2006/math" xmlns:v="urn:schemas-microsoft-com:vml" xmlns:wp14="http://schemas.microsoft.com/office/word/2010/wordprocessingDrawing" xmlns:wp="http://schemas.openxmlformats.org/drawingml/2006/wordprocessingDrawing" xmlns:w10="urn:schemas-microsoft-com:office:word" xmlns:w="http://schemas.openxmlformats.org/wordprocessingml/2006/main" xmlns:w14="http://schemas.microsoft.com/office/word/2010/wordml" xmlns:wpg="http://schemas.microsoft.com/office/word/2010/wordprocessingGroup" xmlns:wpi="http://schemas.microsoft.com/office/word/2010/wordprocessingInk" xmlns:wne="http://schemas.microsoft.com/office/word/2006/wordml" xmlns:wps="http://schemas.microsoft.com/office/word/2010/wordprocessingShape" mc:Ignorable="w14 wp14">
+<w:ftr xmlns:wpc="http://schemas.microsoft.com/office/word/2010/wordprocessingCanvas" xmlns:mc="http://schemas.openxmlformats.org/markup-compatibility/2006" xmlns:o="urn:schemas-microsoft-com:office:office" xmlns:r="http://schemas.openxmlformats.org/officeDocument/2006/relationships" xmlns:m="http://schemas.openxmlformats.org/officeDocument/2006/math" xmlns:v="urn:schemas-microsoft-com:vml" xmlns:wp14="http://schemas.microsoft.com/office/word/2010/wordprocessingDrawing" xmlns:wp="http://schemas.openxmlformats.org/drawingml/2006/wordprocessingDrawing" xmlns:w10="urn:schemas-microsoft-com:office:word" xmlns:w="http://schemas.openxmlformats.org/wordprocessingml/2006/main" xmlns:w14="http://schemas.microsoft.com/office/word/2010/wordml" xmlns:w15="http://schemas.microsoft.com/office/word/2012/wordml" xmlns:wpg="http://schemas.microsoft.com/office/word/2010/wordprocessingGroup" xmlns:wpi="http://schemas.microsoft.com/office/word/2010/wordprocessingInk" xmlns:wne="http://schemas.microsoft.com/office/word/2006/wordml" xmlns:wps="http://schemas.microsoft.com/office/word/2010/wordprocessingShape" mc:Ignorable="w14 w15 wp14">
   <w:sdt>
     <w:sdtPr>
       <w:id w:val="1197432931"/>
@@ -20482,7 +20085,7 @@
           <w:rPr>
             <w:noProof/>
           </w:rPr>
-          <w:t>9</w:t>
+          <w:t>11</w:t>
         </w:r>
         <w:r>
           <w:rPr>
@@ -20502,7 +20105,7 @@
 </file>
 
 <file path=word/footnotes.xml><?xml version="1.0" encoding="utf-8"?>
-<w:footnotes xmlns:wpc="http://schemas.microsoft.com/office/word/2010/wordprocessingCanvas" xmlns:mc="http://schemas.openxmlformats.org/markup-compatibility/2006" xmlns:o="urn:schemas-microsoft-com:office:office" xmlns:r="http://schemas.openxmlformats.org/officeDocument/2006/relationships" xmlns:m="http://schemas.openxmlformats.org/officeDocument/2006/math" xmlns:v="urn:schemas-microsoft-com:vml" xmlns:wp14="http://schemas.microsoft.com/office/word/2010/wordprocessingDrawing" xmlns:wp="http://schemas.openxmlformats.org/drawingml/2006/wordprocessingDrawing" xmlns:w10="urn:schemas-microsoft-com:office:word" xmlns:w="http://schemas.openxmlformats.org/wordprocessingml/2006/main" xmlns:w14="http://schemas.microsoft.com/office/word/2010/wordml" xmlns:wpg="http://schemas.microsoft.com/office/word/2010/wordprocessingGroup" xmlns:wpi="http://schemas.microsoft.com/office/word/2010/wordprocessingInk" xmlns:wne="http://schemas.microsoft.com/office/word/2006/wordml" xmlns:wps="http://schemas.microsoft.com/office/word/2010/wordprocessingShape" mc:Ignorable="w14 wp14">
+<w:footnotes xmlns:wpc="http://schemas.microsoft.com/office/word/2010/wordprocessingCanvas" xmlns:mc="http://schemas.openxmlformats.org/markup-compatibility/2006" xmlns:o="urn:schemas-microsoft-com:office:office" xmlns:r="http://schemas.openxmlformats.org/officeDocument/2006/relationships" xmlns:m="http://schemas.openxmlformats.org/officeDocument/2006/math" xmlns:v="urn:schemas-microsoft-com:vml" xmlns:wp14="http://schemas.microsoft.com/office/word/2010/wordprocessingDrawing" xmlns:wp="http://schemas.openxmlformats.org/drawingml/2006/wordprocessingDrawing" xmlns:w10="urn:schemas-microsoft-com:office:word" xmlns:w="http://schemas.openxmlformats.org/wordprocessingml/2006/main" xmlns:w14="http://schemas.microsoft.com/office/word/2010/wordml" xmlns:w15="http://schemas.microsoft.com/office/word/2012/wordml" xmlns:wpg="http://schemas.microsoft.com/office/word/2010/wordprocessingGroup" xmlns:wpi="http://schemas.microsoft.com/office/word/2010/wordprocessingInk" xmlns:wne="http://schemas.microsoft.com/office/word/2006/wordml" xmlns:wps="http://schemas.microsoft.com/office/word/2010/wordprocessingShape" mc:Ignorable="w14 w15 wp14">
   <w:footnote w:type="separator" w:id="-1">
     <w:p>
       <w:pPr>
@@ -20527,8 +20130,8 @@
 </file>
 
 <file path=word/numbering.xml><?xml version="1.0" encoding="utf-8"?>
-<w:numbering xmlns:wpc="http://schemas.microsoft.com/office/word/2010/wordprocessingCanvas" xmlns:mc="http://schemas.openxmlformats.org/markup-compatibility/2006" xmlns:o="urn:schemas-microsoft-com:office:office" xmlns:r="http://schemas.openxmlformats.org/officeDocument/2006/relationships" xmlns:m="http://schemas.openxmlformats.org/officeDocument/2006/math" xmlns:v="urn:schemas-microsoft-com:vml" xmlns:wp14="http://schemas.microsoft.com/office/word/2010/wordprocessingDrawing" xmlns:wp="http://schemas.openxmlformats.org/drawingml/2006/wordprocessingDrawing" xmlns:w10="urn:schemas-microsoft-com:office:word" xmlns:w="http://schemas.openxmlformats.org/wordprocessingml/2006/main" xmlns:w14="http://schemas.microsoft.com/office/word/2010/wordml" xmlns:wpg="http://schemas.microsoft.com/office/word/2010/wordprocessingGroup" xmlns:wpi="http://schemas.microsoft.com/office/word/2010/wordprocessingInk" xmlns:wne="http://schemas.microsoft.com/office/word/2006/wordml" xmlns:wps="http://schemas.microsoft.com/office/word/2010/wordprocessingShape" mc:Ignorable="w14 wp14">
-  <w:abstractNum w:abstractNumId="0">
+<w:numbering xmlns:wpc="http://schemas.microsoft.com/office/word/2010/wordprocessingCanvas" xmlns:mc="http://schemas.openxmlformats.org/markup-compatibility/2006" xmlns:o="urn:schemas-microsoft-com:office:office" xmlns:r="http://schemas.openxmlformats.org/officeDocument/2006/relationships" xmlns:m="http://schemas.openxmlformats.org/officeDocument/2006/math" xmlns:v="urn:schemas-microsoft-com:vml" xmlns:wp14="http://schemas.microsoft.com/office/word/2010/wordprocessingDrawing" xmlns:wp="http://schemas.openxmlformats.org/drawingml/2006/wordprocessingDrawing" xmlns:w10="urn:schemas-microsoft-com:office:word" xmlns:w="http://schemas.openxmlformats.org/wordprocessingml/2006/main" xmlns:w14="http://schemas.microsoft.com/office/word/2010/wordml" xmlns:w15="http://schemas.microsoft.com/office/word/2012/wordml" xmlns:wpg="http://schemas.microsoft.com/office/word/2010/wordprocessingGroup" xmlns:wpi="http://schemas.microsoft.com/office/word/2010/wordprocessingInk" xmlns:wne="http://schemas.microsoft.com/office/word/2006/wordml" xmlns:wps="http://schemas.microsoft.com/office/word/2010/wordprocessingShape" mc:Ignorable="w14 w15 wp14">
+  <w:abstractNum w:abstractNumId="0" w15:restartNumberingAfterBreak="0">
     <w:nsid w:val="1A607C42"/>
     <w:multiLevelType w:val="hybridMultilevel"/>
     <w:tmpl w:val="330EEDA8"/>
@@ -20617,7 +20220,7 @@
       </w:pPr>
     </w:lvl>
   </w:abstractNum>
-  <w:abstractNum w:abstractNumId="1">
+  <w:abstractNum w:abstractNumId="1" w15:restartNumberingAfterBreak="0">
     <w:nsid w:val="1F8E3801"/>
     <w:multiLevelType w:val="hybridMultilevel"/>
     <w:tmpl w:val="8D80D2C6"/>
@@ -20703,7 +20306,7 @@
       </w:pPr>
     </w:lvl>
   </w:abstractNum>
-  <w:abstractNum w:abstractNumId="2">
+  <w:abstractNum w:abstractNumId="2" w15:restartNumberingAfterBreak="0">
     <w:nsid w:val="34B84733"/>
     <w:multiLevelType w:val="hybridMultilevel"/>
     <w:tmpl w:val="64E085E8"/>
@@ -20816,7 +20419,7 @@
       </w:rPr>
     </w:lvl>
   </w:abstractNum>
-  <w:abstractNum w:abstractNumId="3">
+  <w:abstractNum w:abstractNumId="3" w15:restartNumberingAfterBreak="0">
     <w:nsid w:val="3699378F"/>
     <w:multiLevelType w:val="hybridMultilevel"/>
     <w:tmpl w:val="3A38C8DC"/>
@@ -20929,7 +20532,7 @@
       </w:rPr>
     </w:lvl>
   </w:abstractNum>
-  <w:abstractNum w:abstractNumId="4">
+  <w:abstractNum w:abstractNumId="4" w15:restartNumberingAfterBreak="0">
     <w:nsid w:val="4DC94A7F"/>
     <w:multiLevelType w:val="hybridMultilevel"/>
     <w:tmpl w:val="6EF650E8"/>
@@ -21042,7 +20645,7 @@
       </w:rPr>
     </w:lvl>
   </w:abstractNum>
-  <w:abstractNum w:abstractNumId="5">
+  <w:abstractNum w:abstractNumId="5" w15:restartNumberingAfterBreak="0">
     <w:nsid w:val="665058F6"/>
     <w:multiLevelType w:val="hybridMultilevel"/>
     <w:tmpl w:val="41326772"/>
@@ -21177,7 +20780,7 @@
 </file>
 
 <file path=word/styles.xml><?xml version="1.0" encoding="utf-8"?>
-<w:styles xmlns:mc="http://schemas.openxmlformats.org/markup-compatibility/2006" xmlns:r="http://schemas.openxmlformats.org/officeDocument/2006/relationships" xmlns:w="http://schemas.openxmlformats.org/wordprocessingml/2006/main" xmlns:w14="http://schemas.microsoft.com/office/word/2010/wordml" mc:Ignorable="w14">
+<w:styles xmlns:mc="http://schemas.openxmlformats.org/markup-compatibility/2006" xmlns:r="http://schemas.openxmlformats.org/officeDocument/2006/relationships" xmlns:w="http://schemas.openxmlformats.org/wordprocessingml/2006/main" xmlns:w14="http://schemas.microsoft.com/office/word/2010/wordml" xmlns:w15="http://schemas.microsoft.com/office/word/2012/wordml" mc:Ignorable="w14 w15">
   <w:docDefaults>
     <w:rPrDefault>
       <w:rPr>
@@ -21193,144 +20796,378 @@
       </w:pPr>
     </w:pPrDefault>
   </w:docDefaults>
-  <w:latentStyles w:defLockedState="0" w:defUIPriority="99" w:defSemiHidden="1" w:defUnhideWhenUsed="1" w:defQFormat="0" w:count="267">
-    <w:lsdException w:name="Normal" w:semiHidden="0" w:uiPriority="0" w:unhideWhenUsed="0" w:qFormat="1"/>
-    <w:lsdException w:name="heading 1" w:semiHidden="0" w:uiPriority="9" w:unhideWhenUsed="0" w:qFormat="1"/>
-    <w:lsdException w:name="heading 2" w:uiPriority="9" w:qFormat="1"/>
-    <w:lsdException w:name="heading 3" w:uiPriority="9" w:qFormat="1"/>
-    <w:lsdException w:name="heading 4" w:uiPriority="9" w:qFormat="1"/>
-    <w:lsdException w:name="heading 5" w:uiPriority="9" w:qFormat="1"/>
-    <w:lsdException w:name="heading 6" w:uiPriority="9" w:qFormat="1"/>
-    <w:lsdException w:name="heading 7" w:uiPriority="9" w:qFormat="1"/>
-    <w:lsdException w:name="heading 8" w:uiPriority="9" w:qFormat="1"/>
-    <w:lsdException w:name="heading 9" w:uiPriority="9" w:qFormat="1"/>
-    <w:lsdException w:name="toc 1" w:uiPriority="39"/>
-    <w:lsdException w:name="toc 2" w:uiPriority="39"/>
-    <w:lsdException w:name="toc 3" w:uiPriority="39"/>
-    <w:lsdException w:name="toc 4" w:uiPriority="39"/>
-    <w:lsdException w:name="toc 5" w:uiPriority="39"/>
-    <w:lsdException w:name="toc 6" w:uiPriority="39"/>
-    <w:lsdException w:name="toc 7" w:uiPriority="39"/>
-    <w:lsdException w:name="toc 8" w:uiPriority="39"/>
-    <w:lsdException w:name="toc 9" w:uiPriority="39"/>
-    <w:lsdException w:name="caption" w:uiPriority="35" w:qFormat="1"/>
-    <w:lsdException w:name="Title" w:semiHidden="0" w:uiPriority="10" w:unhideWhenUsed="0" w:qFormat="1"/>
-    <w:lsdException w:name="Default Paragraph Font" w:uiPriority="1"/>
-    <w:lsdException w:name="Subtitle" w:semiHidden="0" w:uiPriority="11" w:unhideWhenUsed="0" w:qFormat="1"/>
-    <w:lsdException w:name="Strong" w:semiHidden="0" w:uiPriority="22" w:unhideWhenUsed="0" w:qFormat="1"/>
-    <w:lsdException w:name="Emphasis" w:semiHidden="0" w:uiPriority="20" w:unhideWhenUsed="0" w:qFormat="1"/>
-    <w:lsdException w:name="Table Grid" w:semiHidden="0" w:uiPriority="59" w:unhideWhenUsed="0"/>
-    <w:lsdException w:name="Placeholder Text" w:unhideWhenUsed="0"/>
-    <w:lsdException w:name="No Spacing" w:semiHidden="0" w:uiPriority="1" w:unhideWhenUsed="0" w:qFormat="1"/>
-    <w:lsdException w:name="Light Shading" w:semiHidden="0" w:uiPriority="60" w:unhideWhenUsed="0"/>
-    <w:lsdException w:name="Light List" w:semiHidden="0" w:uiPriority="61" w:unhideWhenUsed="0"/>
-    <w:lsdException w:name="Light Grid" w:semiHidden="0" w:uiPriority="62" w:unhideWhenUsed="0"/>
-    <w:lsdException w:name="Medium Shading 1" w:semiHidden="0" w:uiPriority="63" w:unhideWhenUsed="0"/>
-    <w:lsdException w:name="Medium Shading 2" w:semiHidden="0" w:uiPriority="64" w:unhideWhenUsed="0"/>
-    <w:lsdException w:name="Medium List 1" w:semiHidden="0" w:uiPriority="65" w:unhideWhenUsed="0"/>
-    <w:lsdException w:name="Medium List 2" w:semiHidden="0" w:uiPriority="66" w:unhideWhenUsed="0"/>
-    <w:lsdException w:name="Medium Grid 1" w:semiHidden="0" w:uiPriority="67" w:unhideWhenUsed="0"/>
-    <w:lsdException w:name="Medium Grid 2" w:semiHidden="0" w:uiPriority="68" w:unhideWhenUsed="0"/>
-    <w:lsdException w:name="Medium Grid 3" w:semiHidden="0" w:uiPriority="69" w:unhideWhenUsed="0"/>
-    <w:lsdException w:name="Dark List" w:semiHidden="0" w:uiPriority="70" w:unhideWhenUsed="0"/>
-    <w:lsdException w:name="Colorful Shading" w:semiHidden="0" w:uiPriority="71" w:unhideWhenUsed="0"/>
-    <w:lsdException w:name="Colorful List" w:semiHidden="0" w:uiPriority="72" w:unhideWhenUsed="0"/>
-    <w:lsdException w:name="Colorful Grid" w:semiHidden="0" w:uiPriority="73" w:unhideWhenUsed="0"/>
-    <w:lsdException w:name="Light Shading Accent 1" w:semiHidden="0" w:uiPriority="60" w:unhideWhenUsed="0"/>
-    <w:lsdException w:name="Light List Accent 1" w:semiHidden="0" w:uiPriority="61" w:unhideWhenUsed="0"/>
-    <w:lsdException w:name="Light Grid Accent 1" w:semiHidden="0" w:uiPriority="62" w:unhideWhenUsed="0"/>
-    <w:lsdException w:name="Medium Shading 1 Accent 1" w:semiHidden="0" w:uiPriority="63" w:unhideWhenUsed="0"/>
-    <w:lsdException w:name="Medium Shading 2 Accent 1" w:semiHidden="0" w:uiPriority="64" w:unhideWhenUsed="0"/>
-    <w:lsdException w:name="Medium List 1 Accent 1" w:semiHidden="0" w:uiPriority="65" w:unhideWhenUsed="0"/>
-    <w:lsdException w:name="Revision" w:unhideWhenUsed="0"/>
-    <w:lsdException w:name="List Paragraph" w:semiHidden="0" w:uiPriority="34" w:unhideWhenUsed="0" w:qFormat="1"/>
-    <w:lsdException w:name="Quote" w:semiHidden="0" w:uiPriority="29" w:unhideWhenUsed="0" w:qFormat="1"/>
-    <w:lsdException w:name="Intense Quote" w:semiHidden="0" w:uiPriority="30" w:unhideWhenUsed="0" w:qFormat="1"/>
-    <w:lsdException w:name="Medium List 2 Accent 1" w:semiHidden="0" w:uiPriority="66" w:unhideWhenUsed="0"/>
-    <w:lsdException w:name="Medium Grid 1 Accent 1" w:semiHidden="0" w:uiPriority="67" w:unhideWhenUsed="0"/>
-    <w:lsdException w:name="Medium Grid 2 Accent 1" w:semiHidden="0" w:uiPriority="68" w:unhideWhenUsed="0"/>
-    <w:lsdException w:name="Medium Grid 3 Accent 1" w:semiHidden="0" w:uiPriority="69" w:unhideWhenUsed="0"/>
-    <w:lsdException w:name="Dark List Accent 1" w:semiHidden="0" w:uiPriority="70" w:unhideWhenUsed="0"/>
-    <w:lsdException w:name="Colorful Shading Accent 1" w:semiHidden="0" w:uiPriority="71" w:unhideWhenUsed="0"/>
-    <w:lsdException w:name="Colorful List Accent 1" w:semiHidden="0" w:uiPriority="72" w:unhideWhenUsed="0"/>
-    <w:lsdException w:name="Colorful Grid Accent 1" w:semiHidden="0" w:uiPriority="73" w:unhideWhenUsed="0"/>
-    <w:lsdException w:name="Light Shading Accent 2" w:semiHidden="0" w:uiPriority="60" w:unhideWhenUsed="0"/>
-    <w:lsdException w:name="Light List Accent 2" w:semiHidden="0" w:uiPriority="61" w:unhideWhenUsed="0"/>
-    <w:lsdException w:name="Light Grid Accent 2" w:semiHidden="0" w:uiPriority="62" w:unhideWhenUsed="0"/>
-    <w:lsdException w:name="Medium Shading 1 Accent 2" w:semiHidden="0" w:uiPriority="63" w:unhideWhenUsed="0"/>
-    <w:lsdException w:name="Medium Shading 2 Accent 2" w:semiHidden="0" w:uiPriority="64" w:unhideWhenUsed="0"/>
-    <w:lsdException w:name="Medium List 1 Accent 2" w:semiHidden="0" w:uiPriority="65" w:unhideWhenUsed="0"/>
-    <w:lsdException w:name="Medium List 2 Accent 2" w:semiHidden="0" w:uiPriority="66" w:unhideWhenUsed="0"/>
-    <w:lsdException w:name="Medium Grid 1 Accent 2" w:semiHidden="0" w:uiPriority="67" w:unhideWhenUsed="0"/>
-    <w:lsdException w:name="Medium Grid 2 Accent 2" w:semiHidden="0" w:uiPriority="68" w:unhideWhenUsed="0"/>
-    <w:lsdException w:name="Medium Grid 3 Accent 2" w:semiHidden="0" w:uiPriority="69" w:unhideWhenUsed="0"/>
-    <w:lsdException w:name="Dark List Accent 2" w:semiHidden="0" w:uiPriority="70" w:unhideWhenUsed="0"/>
-    <w:lsdException w:name="Colorful Shading Accent 2" w:semiHidden="0" w:uiPriority="71" w:unhideWhenUsed="0"/>
-    <w:lsdException w:name="Colorful List Accent 2" w:semiHidden="0" w:uiPriority="72" w:unhideWhenUsed="0"/>
-    <w:lsdException w:name="Colorful Grid Accent 2" w:semiHidden="0" w:uiPriority="73" w:unhideWhenUsed="0"/>
-    <w:lsdException w:name="Light Shading Accent 3" w:semiHidden="0" w:uiPriority="60" w:unhideWhenUsed="0"/>
-    <w:lsdException w:name="Light List Accent 3" w:semiHidden="0" w:uiPriority="61" w:unhideWhenUsed="0"/>
-    <w:lsdException w:name="Light Grid Accent 3" w:semiHidden="0" w:uiPriority="62" w:unhideWhenUsed="0"/>
-    <w:lsdException w:name="Medium Shading 1 Accent 3" w:semiHidden="0" w:uiPriority="63" w:unhideWhenUsed="0"/>
-    <w:lsdException w:name="Medium Shading 2 Accent 3" w:semiHidden="0" w:uiPriority="64" w:unhideWhenUsed="0"/>
-    <w:lsdException w:name="Medium List 1 Accent 3" w:semiHidden="0" w:uiPriority="65" w:unhideWhenUsed="0"/>
-    <w:lsdException w:name="Medium List 2 Accent 3" w:semiHidden="0" w:uiPriority="66" w:unhideWhenUsed="0"/>
-    <w:lsdException w:name="Medium Grid 1 Accent 3" w:semiHidden="0" w:uiPriority="67" w:unhideWhenUsed="0"/>
-    <w:lsdException w:name="Medium Grid 2 Accent 3" w:semiHidden="0" w:uiPriority="68" w:unhideWhenUsed="0"/>
-    <w:lsdException w:name="Medium Grid 3 Accent 3" w:semiHidden="0" w:uiPriority="69" w:unhideWhenUsed="0"/>
-    <w:lsdException w:name="Dark List Accent 3" w:semiHidden="0" w:uiPriority="70" w:unhideWhenUsed="0"/>
-    <w:lsdException w:name="Colorful Shading Accent 3" w:semiHidden="0" w:uiPriority="71" w:unhideWhenUsed="0"/>
-    <w:lsdException w:name="Colorful List Accent 3" w:semiHidden="0" w:uiPriority="72" w:unhideWhenUsed="0"/>
-    <w:lsdException w:name="Colorful Grid Accent 3" w:semiHidden="0" w:uiPriority="73" w:unhideWhenUsed="0"/>
-    <w:lsdException w:name="Light Shading Accent 4" w:semiHidden="0" w:uiPriority="60" w:unhideWhenUsed="0"/>
-    <w:lsdException w:name="Light List Accent 4" w:semiHidden="0" w:uiPriority="61" w:unhideWhenUsed="0"/>
-    <w:lsdException w:name="Light Grid Accent 4" w:semiHidden="0" w:uiPriority="62" w:unhideWhenUsed="0"/>
-    <w:lsdException w:name="Medium Shading 1 Accent 4" w:semiHidden="0" w:uiPriority="63" w:unhideWhenUsed="0"/>
-    <w:lsdException w:name="Medium Shading 2 Accent 4" w:semiHidden="0" w:uiPriority="64" w:unhideWhenUsed="0"/>
-    <w:lsdException w:name="Medium List 1 Accent 4" w:semiHidden="0" w:uiPriority="65" w:unhideWhenUsed="0"/>
-    <w:lsdException w:name="Medium List 2 Accent 4" w:semiHidden="0" w:uiPriority="66" w:unhideWhenUsed="0"/>
-    <w:lsdException w:name="Medium Grid 1 Accent 4" w:semiHidden="0" w:uiPriority="67" w:unhideWhenUsed="0"/>
-    <w:lsdException w:name="Medium Grid 2 Accent 4" w:semiHidden="0" w:uiPriority="68" w:unhideWhenUsed="0"/>
-    <w:lsdException w:name="Medium Grid 3 Accent 4" w:semiHidden="0" w:uiPriority="69" w:unhideWhenUsed="0"/>
-    <w:lsdException w:name="Dark List Accent 4" w:semiHidden="0" w:uiPriority="70" w:unhideWhenUsed="0"/>
-    <w:lsdException w:name="Colorful Shading Accent 4" w:semiHidden="0" w:uiPriority="71" w:unhideWhenUsed="0"/>
-    <w:lsdException w:name="Colorful List Accent 4" w:semiHidden="0" w:uiPriority="72" w:unhideWhenUsed="0"/>
-    <w:lsdException w:name="Colorful Grid Accent 4" w:semiHidden="0" w:uiPriority="73" w:unhideWhenUsed="0"/>
-    <w:lsdException w:name="Light Shading Accent 5" w:semiHidden="0" w:uiPriority="60" w:unhideWhenUsed="0"/>
-    <w:lsdException w:name="Light List Accent 5" w:semiHidden="0" w:uiPriority="61" w:unhideWhenUsed="0"/>
-    <w:lsdException w:name="Light Grid Accent 5" w:semiHidden="0" w:uiPriority="62" w:unhideWhenUsed="0"/>
-    <w:lsdException w:name="Medium Shading 1 Accent 5" w:semiHidden="0" w:uiPriority="63" w:unhideWhenUsed="0"/>
-    <w:lsdException w:name="Medium Shading 2 Accent 5" w:semiHidden="0" w:uiPriority="64" w:unhideWhenUsed="0"/>
-    <w:lsdException w:name="Medium List 1 Accent 5" w:semiHidden="0" w:uiPriority="65" w:unhideWhenUsed="0"/>
-    <w:lsdException w:name="Medium List 2 Accent 5" w:semiHidden="0" w:uiPriority="66" w:unhideWhenUsed="0"/>
-    <w:lsdException w:name="Medium Grid 1 Accent 5" w:semiHidden="0" w:uiPriority="67" w:unhideWhenUsed="0"/>
-    <w:lsdException w:name="Medium Grid 2 Accent 5" w:semiHidden="0" w:uiPriority="68" w:unhideWhenUsed="0"/>
-    <w:lsdException w:name="Medium Grid 3 Accent 5" w:semiHidden="0" w:uiPriority="69" w:unhideWhenUsed="0"/>
-    <w:lsdException w:name="Dark List Accent 5" w:semiHidden="0" w:uiPriority="70" w:unhideWhenUsed="0"/>
-    <w:lsdException w:name="Colorful Shading Accent 5" w:semiHidden="0" w:uiPriority="71" w:unhideWhenUsed="0"/>
-    <w:lsdException w:name="Colorful List Accent 5" w:semiHidden="0" w:uiPriority="72" w:unhideWhenUsed="0"/>
-    <w:lsdException w:name="Colorful Grid Accent 5" w:semiHidden="0" w:uiPriority="73" w:unhideWhenUsed="0"/>
-    <w:lsdException w:name="Light Shading Accent 6" w:semiHidden="0" w:uiPriority="60" w:unhideWhenUsed="0"/>
-    <w:lsdException w:name="Light List Accent 6" w:semiHidden="0" w:uiPriority="61" w:unhideWhenUsed="0"/>
-    <w:lsdException w:name="Light Grid Accent 6" w:semiHidden="0" w:uiPriority="62" w:unhideWhenUsed="0"/>
-    <w:lsdException w:name="Medium Shading 1 Accent 6" w:semiHidden="0" w:uiPriority="63" w:unhideWhenUsed="0"/>
-    <w:lsdException w:name="Medium Shading 2 Accent 6" w:semiHidden="0" w:uiPriority="64" w:unhideWhenUsed="0"/>
-    <w:lsdException w:name="Medium List 1 Accent 6" w:semiHidden="0" w:uiPriority="65" w:unhideWhenUsed="0"/>
-    <w:lsdException w:name="Medium List 2 Accent 6" w:semiHidden="0" w:uiPriority="66" w:unhideWhenUsed="0"/>
-    <w:lsdException w:name="Medium Grid 1 Accent 6" w:semiHidden="0" w:uiPriority="67" w:unhideWhenUsed="0"/>
-    <w:lsdException w:name="Medium Grid 2 Accent 6" w:semiHidden="0" w:uiPriority="68" w:unhideWhenUsed="0"/>
-    <w:lsdException w:name="Medium Grid 3 Accent 6" w:semiHidden="0" w:uiPriority="69" w:unhideWhenUsed="0"/>
-    <w:lsdException w:name="Dark List Accent 6" w:semiHidden="0" w:uiPriority="70" w:unhideWhenUsed="0"/>
-    <w:lsdException w:name="Colorful Shading Accent 6" w:semiHidden="0" w:uiPriority="71" w:unhideWhenUsed="0"/>
-    <w:lsdException w:name="Colorful List Accent 6" w:semiHidden="0" w:uiPriority="72" w:unhideWhenUsed="0"/>
-    <w:lsdException w:name="Colorful Grid Accent 6" w:semiHidden="0" w:uiPriority="73" w:unhideWhenUsed="0"/>
-    <w:lsdException w:name="Subtle Emphasis" w:semiHidden="0" w:uiPriority="19" w:unhideWhenUsed="0" w:qFormat="1"/>
-    <w:lsdException w:name="Intense Emphasis" w:semiHidden="0" w:uiPriority="21" w:unhideWhenUsed="0" w:qFormat="1"/>
-    <w:lsdException w:name="Subtle Reference" w:semiHidden="0" w:uiPriority="31" w:unhideWhenUsed="0" w:qFormat="1"/>
-    <w:lsdException w:name="Intense Reference" w:semiHidden="0" w:uiPriority="32" w:unhideWhenUsed="0" w:qFormat="1"/>
-    <w:lsdException w:name="Book Title" w:semiHidden="0" w:uiPriority="33" w:unhideWhenUsed="0" w:qFormat="1"/>
-    <w:lsdException w:name="Bibliography" w:uiPriority="37"/>
-    <w:lsdException w:name="TOC Heading" w:uiPriority="39" w:qFormat="1"/>
+  <w:latentStyles w:defLockedState="0" w:defUIPriority="99" w:defSemiHidden="0" w:defUnhideWhenUsed="0" w:defQFormat="0" w:count="371">
+    <w:lsdException w:name="Normal" w:uiPriority="0" w:qFormat="1"/>
+    <w:lsdException w:name="heading 1" w:uiPriority="9" w:qFormat="1"/>
+    <w:lsdException w:name="heading 2" w:semiHidden="1" w:uiPriority="9" w:unhideWhenUsed="1" w:qFormat="1"/>
+    <w:lsdException w:name="heading 3" w:semiHidden="1" w:uiPriority="9" w:unhideWhenUsed="1" w:qFormat="1"/>
+    <w:lsdException w:name="heading 4" w:semiHidden="1" w:uiPriority="9" w:unhideWhenUsed="1" w:qFormat="1"/>
+    <w:lsdException w:name="heading 5" w:semiHidden="1" w:uiPriority="9" w:unhideWhenUsed="1" w:qFormat="1"/>
+    <w:lsdException w:name="heading 6" w:semiHidden="1" w:uiPriority="9" w:unhideWhenUsed="1" w:qFormat="1"/>
+    <w:lsdException w:name="heading 7" w:semiHidden="1" w:uiPriority="9" w:unhideWhenUsed="1" w:qFormat="1"/>
+    <w:lsdException w:name="heading 8" w:semiHidden="1" w:uiPriority="9" w:unhideWhenUsed="1" w:qFormat="1"/>
+    <w:lsdException w:name="heading 9" w:semiHidden="1" w:uiPriority="9" w:unhideWhenUsed="1" w:qFormat="1"/>
+    <w:lsdException w:name="index 1" w:semiHidden="1" w:unhideWhenUsed="1"/>
+    <w:lsdException w:name="index 2" w:semiHidden="1" w:unhideWhenUsed="1"/>
+    <w:lsdException w:name="index 3" w:semiHidden="1" w:unhideWhenUsed="1"/>
+    <w:lsdException w:name="index 4" w:semiHidden="1" w:unhideWhenUsed="1"/>
+    <w:lsdException w:name="index 5" w:semiHidden="1" w:unhideWhenUsed="1"/>
+    <w:lsdException w:name="index 6" w:semiHidden="1" w:unhideWhenUsed="1"/>
+    <w:lsdException w:name="index 7" w:semiHidden="1" w:unhideWhenUsed="1"/>
+    <w:lsdException w:name="index 8" w:semiHidden="1" w:unhideWhenUsed="1"/>
+    <w:lsdException w:name="index 9" w:semiHidden="1" w:unhideWhenUsed="1"/>
+    <w:lsdException w:name="toc 1" w:semiHidden="1" w:uiPriority="39" w:unhideWhenUsed="1"/>
+    <w:lsdException w:name="toc 2" w:semiHidden="1" w:uiPriority="39" w:unhideWhenUsed="1"/>
+    <w:lsdException w:name="toc 3" w:semiHidden="1" w:uiPriority="39" w:unhideWhenUsed="1"/>
+    <w:lsdException w:name="toc 4" w:semiHidden="1" w:uiPriority="39" w:unhideWhenUsed="1"/>
+    <w:lsdException w:name="toc 5" w:semiHidden="1" w:uiPriority="39" w:unhideWhenUsed="1"/>
+    <w:lsdException w:name="toc 6" w:semiHidden="1" w:uiPriority="39" w:unhideWhenUsed="1"/>
+    <w:lsdException w:name="toc 7" w:semiHidden="1" w:uiPriority="39" w:unhideWhenUsed="1"/>
+    <w:lsdException w:name="toc 8" w:semiHidden="1" w:uiPriority="39" w:unhideWhenUsed="1"/>
+    <w:lsdException w:name="toc 9" w:semiHidden="1" w:uiPriority="39" w:unhideWhenUsed="1"/>
+    <w:lsdException w:name="Normal Indent" w:semiHidden="1" w:unhideWhenUsed="1"/>
+    <w:lsdException w:name="footnote text" w:semiHidden="1" w:unhideWhenUsed="1"/>
+    <w:lsdException w:name="annotation text" w:semiHidden="1" w:unhideWhenUsed="1"/>
+    <w:lsdException w:name="header" w:semiHidden="1" w:unhideWhenUsed="1"/>
+    <w:lsdException w:name="footer" w:semiHidden="1" w:unhideWhenUsed="1"/>
+    <w:lsdException w:name="index heading" w:semiHidden="1" w:unhideWhenUsed="1"/>
+    <w:lsdException w:name="caption" w:semiHidden="1" w:uiPriority="35" w:unhideWhenUsed="1" w:qFormat="1"/>
+    <w:lsdException w:name="table of figures" w:semiHidden="1" w:unhideWhenUsed="1"/>
+    <w:lsdException w:name="envelope address" w:semiHidden="1" w:unhideWhenUsed="1"/>
+    <w:lsdException w:name="envelope return" w:semiHidden="1" w:unhideWhenUsed="1"/>
+    <w:lsdException w:name="footnote reference" w:semiHidden="1" w:unhideWhenUsed="1"/>
+    <w:lsdException w:name="annotation reference" w:semiHidden="1" w:unhideWhenUsed="1"/>
+    <w:lsdException w:name="line number" w:semiHidden="1" w:unhideWhenUsed="1"/>
+    <w:lsdException w:name="page number" w:semiHidden="1" w:unhideWhenUsed="1"/>
+    <w:lsdException w:name="endnote reference" w:semiHidden="1" w:unhideWhenUsed="1"/>
+    <w:lsdException w:name="endnote text" w:semiHidden="1" w:unhideWhenUsed="1"/>
+    <w:lsdException w:name="table of authorities" w:semiHidden="1" w:unhideWhenUsed="1"/>
+    <w:lsdException w:name="macro" w:semiHidden="1" w:unhideWhenUsed="1"/>
+    <w:lsdException w:name="toa heading" w:semiHidden="1" w:unhideWhenUsed="1"/>
+    <w:lsdException w:name="List" w:semiHidden="1" w:unhideWhenUsed="1"/>
+    <w:lsdException w:name="List Bullet" w:semiHidden="1" w:unhideWhenUsed="1"/>
+    <w:lsdException w:name="List Number" w:semiHidden="1" w:unhideWhenUsed="1"/>
+    <w:lsdException w:name="List 2" w:semiHidden="1" w:unhideWhenUsed="1"/>
+    <w:lsdException w:name="List 3" w:semiHidden="1" w:unhideWhenUsed="1"/>
+    <w:lsdException w:name="List 4" w:semiHidden="1" w:unhideWhenUsed="1"/>
+    <w:lsdException w:name="List 5" w:semiHidden="1" w:unhideWhenUsed="1"/>
+    <w:lsdException w:name="List Bullet 2" w:semiHidden="1" w:unhideWhenUsed="1"/>
+    <w:lsdException w:name="List Bullet 3" w:semiHidden="1" w:unhideWhenUsed="1"/>
+    <w:lsdException w:name="List Bullet 4" w:semiHidden="1" w:unhideWhenUsed="1"/>
+    <w:lsdException w:name="List Bullet 5" w:semiHidden="1" w:unhideWhenUsed="1"/>
+    <w:lsdException w:name="List Number 2" w:semiHidden="1" w:unhideWhenUsed="1"/>
+    <w:lsdException w:name="List Number 3" w:semiHidden="1" w:unhideWhenUsed="1"/>
+    <w:lsdException w:name="List Number 4" w:semiHidden="1" w:unhideWhenUsed="1"/>
+    <w:lsdException w:name="List Number 5" w:semiHidden="1" w:unhideWhenUsed="1"/>
+    <w:lsdException w:name="Title" w:uiPriority="10" w:qFormat="1"/>
+    <w:lsdException w:name="Closing" w:semiHidden="1" w:unhideWhenUsed="1"/>
+    <w:lsdException w:name="Signature" w:semiHidden="1" w:unhideWhenUsed="1"/>
+    <w:lsdException w:name="Default Paragraph Font" w:semiHidden="1" w:uiPriority="1" w:unhideWhenUsed="1"/>
+    <w:lsdException w:name="Body Text" w:semiHidden="1" w:unhideWhenUsed="1"/>
+    <w:lsdException w:name="Body Text Indent" w:semiHidden="1" w:unhideWhenUsed="1"/>
+    <w:lsdException w:name="List Continue" w:semiHidden="1" w:unhideWhenUsed="1"/>
+    <w:lsdException w:name="List Continue 2" w:semiHidden="1" w:unhideWhenUsed="1"/>
+    <w:lsdException w:name="List Continue 3" w:semiHidden="1" w:unhideWhenUsed="1"/>
+    <w:lsdException w:name="List Continue 4" w:semiHidden="1" w:unhideWhenUsed="1"/>
+    <w:lsdException w:name="List Continue 5" w:semiHidden="1" w:unhideWhenUsed="1"/>
+    <w:lsdException w:name="Message Header" w:semiHidden="1" w:unhideWhenUsed="1"/>
+    <w:lsdException w:name="Subtitle" w:uiPriority="11" w:qFormat="1"/>
+    <w:lsdException w:name="Salutation" w:semiHidden="1" w:unhideWhenUsed="1"/>
+    <w:lsdException w:name="Date" w:semiHidden="1" w:unhideWhenUsed="1"/>
+    <w:lsdException w:name="Body Text First Indent" w:semiHidden="1" w:unhideWhenUsed="1"/>
+    <w:lsdException w:name="Body Text First Indent 2" w:semiHidden="1" w:unhideWhenUsed="1"/>
+    <w:lsdException w:name="Note Heading" w:semiHidden="1" w:unhideWhenUsed="1"/>
+    <w:lsdException w:name="Body Text 2" w:semiHidden="1" w:unhideWhenUsed="1"/>
+    <w:lsdException w:name="Body Text 3" w:semiHidden="1" w:unhideWhenUsed="1"/>
+    <w:lsdException w:name="Body Text Indent 2" w:semiHidden="1" w:unhideWhenUsed="1"/>
+    <w:lsdException w:name="Body Text Indent 3" w:semiHidden="1" w:unhideWhenUsed="1"/>
+    <w:lsdException w:name="Block Text" w:semiHidden="1" w:unhideWhenUsed="1"/>
+    <w:lsdException w:name="Hyperlink" w:semiHidden="1" w:unhideWhenUsed="1"/>
+    <w:lsdException w:name="FollowedHyperlink" w:semiHidden="1" w:unhideWhenUsed="1"/>
+    <w:lsdException w:name="Strong" w:uiPriority="22" w:qFormat="1"/>
+    <w:lsdException w:name="Emphasis" w:uiPriority="20" w:qFormat="1"/>
+    <w:lsdException w:name="Document Map" w:semiHidden="1" w:unhideWhenUsed="1"/>
+    <w:lsdException w:name="Plain Text" w:semiHidden="1" w:unhideWhenUsed="1"/>
+    <w:lsdException w:name="E-mail Signature" w:semiHidden="1" w:unhideWhenUsed="1"/>
+    <w:lsdException w:name="HTML Top of Form" w:semiHidden="1" w:unhideWhenUsed="1"/>
+    <w:lsdException w:name="HTML Bottom of Form" w:semiHidden="1" w:unhideWhenUsed="1"/>
+    <w:lsdException w:name="Normal (Web)" w:semiHidden="1" w:unhideWhenUsed="1"/>
+    <w:lsdException w:name="HTML Acronym" w:semiHidden="1" w:unhideWhenUsed="1"/>
+    <w:lsdException w:name="HTML Address" w:semiHidden="1" w:unhideWhenUsed="1"/>
+    <w:lsdException w:name="HTML Cite" w:semiHidden="1" w:unhideWhenUsed="1"/>
+    <w:lsdException w:name="HTML Code" w:semiHidden="1" w:unhideWhenUsed="1"/>
+    <w:lsdException w:name="HTML Definition" w:semiHidden="1" w:unhideWhenUsed="1"/>
+    <w:lsdException w:name="HTML Keyboard" w:semiHidden="1" w:unhideWhenUsed="1"/>
+    <w:lsdException w:name="HTML Preformatted" w:semiHidden="1" w:unhideWhenUsed="1"/>
+    <w:lsdException w:name="HTML Sample" w:semiHidden="1" w:unhideWhenUsed="1"/>
+    <w:lsdException w:name="HTML Typewriter" w:semiHidden="1" w:unhideWhenUsed="1"/>
+    <w:lsdException w:name="HTML Variable" w:semiHidden="1" w:unhideWhenUsed="1"/>
+    <w:lsdException w:name="Normal Table" w:semiHidden="1" w:unhideWhenUsed="1"/>
+    <w:lsdException w:name="annotation subject" w:semiHidden="1" w:unhideWhenUsed="1"/>
+    <w:lsdException w:name="No List" w:semiHidden="1" w:unhideWhenUsed="1"/>
+    <w:lsdException w:name="Outline List 1" w:semiHidden="1" w:unhideWhenUsed="1"/>
+    <w:lsdException w:name="Outline List 2" w:semiHidden="1" w:unhideWhenUsed="1"/>
+    <w:lsdException w:name="Outline List 3" w:semiHidden="1" w:unhideWhenUsed="1"/>
+    <w:lsdException w:name="Table Simple 1" w:semiHidden="1" w:unhideWhenUsed="1"/>
+    <w:lsdException w:name="Table Simple 2" w:semiHidden="1" w:unhideWhenUsed="1"/>
+    <w:lsdException w:name="Table Simple 3" w:semiHidden="1" w:unhideWhenUsed="1"/>
+    <w:lsdException w:name="Table Classic 1" w:semiHidden="1" w:unhideWhenUsed="1"/>
+    <w:lsdException w:name="Table Classic 2" w:semiHidden="1" w:unhideWhenUsed="1"/>
+    <w:lsdException w:name="Table Classic 3" w:semiHidden="1" w:unhideWhenUsed="1"/>
+    <w:lsdException w:name="Table Classic 4" w:semiHidden="1" w:unhideWhenUsed="1"/>
+    <w:lsdException w:name="Table Colorful 1" w:semiHidden="1" w:unhideWhenUsed="1"/>
+    <w:lsdException w:name="Table Colorful 2" w:semiHidden="1" w:unhideWhenUsed="1"/>
+    <w:lsdException w:name="Table Colorful 3" w:semiHidden="1" w:unhideWhenUsed="1"/>
+    <w:lsdException w:name="Table Columns 1" w:semiHidden="1" w:unhideWhenUsed="1"/>
+    <w:lsdException w:name="Table Columns 2" w:semiHidden="1" w:unhideWhenUsed="1"/>
+    <w:lsdException w:name="Table Columns 3" w:semiHidden="1" w:unhideWhenUsed="1"/>
+    <w:lsdException w:name="Table Columns 4" w:semiHidden="1" w:unhideWhenUsed="1"/>
+    <w:lsdException w:name="Table Columns 5" w:semiHidden="1" w:unhideWhenUsed="1"/>
+    <w:lsdException w:name="Table Grid 1" w:semiHidden="1" w:unhideWhenUsed="1"/>
+    <w:lsdException w:name="Table Grid 2" w:semiHidden="1" w:unhideWhenUsed="1"/>
+    <w:lsdException w:name="Table Grid 3" w:semiHidden="1" w:unhideWhenUsed="1"/>
+    <w:lsdException w:name="Table Grid 4" w:semiHidden="1" w:unhideWhenUsed="1"/>
+    <w:lsdException w:name="Table Grid 5" w:semiHidden="1" w:unhideWhenUsed="1"/>
+    <w:lsdException w:name="Table Grid 6" w:semiHidden="1" w:unhideWhenUsed="1"/>
+    <w:lsdException w:name="Table Grid 7" w:semiHidden="1" w:unhideWhenUsed="1"/>
+    <w:lsdException w:name="Table Grid 8" w:semiHidden="1" w:unhideWhenUsed="1"/>
+    <w:lsdException w:name="Table List 1" w:semiHidden="1" w:unhideWhenUsed="1"/>
+    <w:lsdException w:name="Table List 2" w:semiHidden="1" w:unhideWhenUsed="1"/>
+    <w:lsdException w:name="Table List 3" w:semiHidden="1" w:unhideWhenUsed="1"/>
+    <w:lsdException w:name="Table List 4" w:semiHidden="1" w:unhideWhenUsed="1"/>
+    <w:lsdException w:name="Table List 5" w:semiHidden="1" w:unhideWhenUsed="1"/>
+    <w:lsdException w:name="Table List 6" w:semiHidden="1" w:unhideWhenUsed="1"/>
+    <w:lsdException w:name="Table List 7" w:semiHidden="1" w:unhideWhenUsed="1"/>
+    <w:lsdException w:name="Table List 8" w:semiHidden="1" w:unhideWhenUsed="1"/>
+    <w:lsdException w:name="Table 3D effects 1" w:semiHidden="1" w:unhideWhenUsed="1"/>
+    <w:lsdException w:name="Table 3D effects 2" w:semiHidden="1" w:unhideWhenUsed="1"/>
+    <w:lsdException w:name="Table 3D effects 3" w:semiHidden="1" w:unhideWhenUsed="1"/>
+    <w:lsdException w:name="Table Contemporary" w:semiHidden="1" w:unhideWhenUsed="1"/>
+    <w:lsdException w:name="Table Elegant" w:semiHidden="1" w:unhideWhenUsed="1"/>
+    <w:lsdException w:name="Table Professional" w:semiHidden="1" w:unhideWhenUsed="1"/>
+    <w:lsdException w:name="Table Subtle 1" w:semiHidden="1" w:unhideWhenUsed="1"/>
+    <w:lsdException w:name="Table Subtle 2" w:semiHidden="1" w:unhideWhenUsed="1"/>
+    <w:lsdException w:name="Table Web 1" w:semiHidden="1" w:unhideWhenUsed="1"/>
+    <w:lsdException w:name="Table Web 2" w:semiHidden="1" w:unhideWhenUsed="1"/>
+    <w:lsdException w:name="Table Web 3" w:semiHidden="1" w:unhideWhenUsed="1"/>
+    <w:lsdException w:name="Balloon Text" w:semiHidden="1" w:unhideWhenUsed="1"/>
+    <w:lsdException w:name="Table Grid" w:uiPriority="59"/>
+    <w:lsdException w:name="Table Theme" w:semiHidden="1" w:unhideWhenUsed="1"/>
+    <w:lsdException w:name="Placeholder Text" w:semiHidden="1"/>
+    <w:lsdException w:name="No Spacing" w:uiPriority="1" w:qFormat="1"/>
+    <w:lsdException w:name="Light Shading" w:uiPriority="60"/>
+    <w:lsdException w:name="Light List" w:uiPriority="61"/>
+    <w:lsdException w:name="Light Grid" w:uiPriority="62"/>
+    <w:lsdException w:name="Medium Shading 1" w:uiPriority="63"/>
+    <w:lsdException w:name="Medium Shading 2" w:uiPriority="64"/>
+    <w:lsdException w:name="Medium List 1" w:uiPriority="65"/>
+    <w:lsdException w:name="Medium List 2" w:uiPriority="66"/>
+    <w:lsdException w:name="Medium Grid 1" w:uiPriority="67"/>
+    <w:lsdException w:name="Medium Grid 2" w:uiPriority="68"/>
+    <w:lsdException w:name="Medium Grid 3" w:uiPriority="69"/>
+    <w:lsdException w:name="Dark List" w:uiPriority="70"/>
+    <w:lsdException w:name="Colorful Shading" w:uiPriority="71"/>
+    <w:lsdException w:name="Colorful List" w:uiPriority="72"/>
+    <w:lsdException w:name="Colorful Grid" w:uiPriority="73"/>
+    <w:lsdException w:name="Light Shading Accent 1" w:uiPriority="60"/>
+    <w:lsdException w:name="Light List Accent 1" w:uiPriority="61"/>
+    <w:lsdException w:name="Light Grid Accent 1" w:uiPriority="62"/>
+    <w:lsdException w:name="Medium Shading 1 Accent 1" w:uiPriority="63"/>
+    <w:lsdException w:name="Medium Shading 2 Accent 1" w:uiPriority="64"/>
+    <w:lsdException w:name="Medium List 1 Accent 1" w:uiPriority="65"/>
+    <w:lsdException w:name="Revision" w:semiHidden="1"/>
+    <w:lsdException w:name="List Paragraph" w:uiPriority="34" w:qFormat="1"/>
+    <w:lsdException w:name="Quote" w:uiPriority="29" w:qFormat="1"/>
+    <w:lsdException w:name="Intense Quote" w:uiPriority="30" w:qFormat="1"/>
+    <w:lsdException w:name="Medium List 2 Accent 1" w:uiPriority="66"/>
+    <w:lsdException w:name="Medium Grid 1 Accent 1" w:uiPriority="67"/>
+    <w:lsdException w:name="Medium Grid 2 Accent 1" w:uiPriority="68"/>
+    <w:lsdException w:name="Medium Grid 3 Accent 1" w:uiPriority="69"/>
+    <w:lsdException w:name="Dark List Accent 1" w:uiPriority="70"/>
+    <w:lsdException w:name="Colorful Shading Accent 1" w:uiPriority="71"/>
+    <w:lsdException w:name="Colorful List Accent 1" w:uiPriority="72"/>
+    <w:lsdException w:name="Colorful Grid Accent 1" w:uiPriority="73"/>
+    <w:lsdException w:name="Light Shading Accent 2" w:uiPriority="60"/>
+    <w:lsdException w:name="Light List Accent 2" w:uiPriority="61"/>
+    <w:lsdException w:name="Light Grid Accent 2" w:uiPriority="62"/>
+    <w:lsdException w:name="Medium Shading 1 Accent 2" w:uiPriority="63"/>
+    <w:lsdException w:name="Medium Shading 2 Accent 2" w:uiPriority="64"/>
+    <w:lsdException w:name="Medium List 1 Accent 2" w:uiPriority="65"/>
+    <w:lsdException w:name="Medium List 2 Accent 2" w:uiPriority="66"/>
+    <w:lsdException w:name="Medium Grid 1 Accent 2" w:uiPriority="67"/>
+    <w:lsdException w:name="Medium Grid 2 Accent 2" w:uiPriority="68"/>
+    <w:lsdException w:name="Medium Grid 3 Accent 2" w:uiPriority="69"/>
+    <w:lsdException w:name="Dark List Accent 2" w:uiPriority="70"/>
+    <w:lsdException w:name="Colorful Shading Accent 2" w:uiPriority="71"/>
+    <w:lsdException w:name="Colorful List Accent 2" w:uiPriority="72"/>
+    <w:lsdException w:name="Colorful Grid Accent 2" w:uiPriority="73"/>
+    <w:lsdException w:name="Light Shading Accent 3" w:uiPriority="60"/>
+    <w:lsdException w:name="Light List Accent 3" w:uiPriority="61"/>
+    <w:lsdException w:name="Light Grid Accent 3" w:uiPriority="62"/>
+    <w:lsdException w:name="Medium Shading 1 Accent 3" w:uiPriority="63"/>
+    <w:lsdException w:name="Medium Shading 2 Accent 3" w:uiPriority="64"/>
+    <w:lsdException w:name="Medium List 1 Accent 3" w:uiPriority="65"/>
+    <w:lsdException w:name="Medium List 2 Accent 3" w:uiPriority="66"/>
+    <w:lsdException w:name="Medium Grid 1 Accent 3" w:uiPriority="67"/>
+    <w:lsdException w:name="Medium Grid 2 Accent 3" w:uiPriority="68"/>
+    <w:lsdException w:name="Medium Grid 3 Accent 3" w:uiPriority="69"/>
+    <w:lsdException w:name="Dark List Accent 3" w:uiPriority="70"/>
+    <w:lsdException w:name="Colorful Shading Accent 3" w:uiPriority="71"/>
+    <w:lsdException w:name="Colorful List Accent 3" w:uiPriority="72"/>
+    <w:lsdException w:name="Colorful Grid Accent 3" w:uiPriority="73"/>
+    <w:lsdException w:name="Light Shading Accent 4" w:uiPriority="60"/>
+    <w:lsdException w:name="Light List Accent 4" w:uiPriority="61"/>
+    <w:lsdException w:name="Light Grid Accent 4" w:uiPriority="62"/>
+    <w:lsdException w:name="Medium Shading 1 Accent 4" w:uiPriority="63"/>
+    <w:lsdException w:name="Medium Shading 2 Accent 4" w:uiPriority="64"/>
+    <w:lsdException w:name="Medium List 1 Accent 4" w:uiPriority="65"/>
+    <w:lsdException w:name="Medium List 2 Accent 4" w:uiPriority="66"/>
+    <w:lsdException w:name="Medium Grid 1 Accent 4" w:uiPriority="67"/>
+    <w:lsdException w:name="Medium Grid 2 Accent 4" w:uiPriority="68"/>
+    <w:lsdException w:name="Medium Grid 3 Accent 4" w:uiPriority="69"/>
+    <w:lsdException w:name="Dark List Accent 4" w:uiPriority="70"/>
+    <w:lsdException w:name="Colorful Shading Accent 4" w:uiPriority="71"/>
+    <w:lsdException w:name="Colorful List Accent 4" w:uiPriority="72"/>
+    <w:lsdException w:name="Colorful Grid Accent 4" w:uiPriority="73"/>
+    <w:lsdException w:name="Light Shading Accent 5" w:uiPriority="60"/>
+    <w:lsdException w:name="Light List Accent 5" w:uiPriority="61"/>
+    <w:lsdException w:name="Light Grid Accent 5" w:uiPriority="62"/>
+    <w:lsdException w:name="Medium Shading 1 Accent 5" w:uiPriority="63"/>
+    <w:lsdException w:name="Medium Shading 2 Accent 5" w:uiPriority="64"/>
+    <w:lsdException w:name="Medium List 1 Accent 5" w:uiPriority="65"/>
+    <w:lsdException w:name="Medium List 2 Accent 5" w:uiPriority="66"/>
+    <w:lsdException w:name="Medium Grid 1 Accent 5" w:uiPriority="67"/>
+    <w:lsdException w:name="Medium Grid 2 Accent 5" w:uiPriority="68"/>
+    <w:lsdException w:name="Medium Grid 3 Accent 5" w:uiPriority="69"/>
+    <w:lsdException w:name="Dark List Accent 5" w:uiPriority="70"/>
+    <w:lsdException w:name="Colorful Shading Accent 5" w:uiPriority="71"/>
+    <w:lsdException w:name="Colorful List Accent 5" w:uiPriority="72"/>
+    <w:lsdException w:name="Colorful Grid Accent 5" w:uiPriority="73"/>
+    <w:lsdException w:name="Light Shading Accent 6" w:uiPriority="60"/>
+    <w:lsdException w:name="Light List Accent 6" w:uiPriority="61"/>
+    <w:lsdException w:name="Light Grid Accent 6" w:uiPriority="62"/>
+    <w:lsdException w:name="Medium Shading 1 Accent 6" w:uiPriority="63"/>
+    <w:lsdException w:name="Medium Shading 2 Accent 6" w:uiPriority="64"/>
+    <w:lsdException w:name="Medium List 1 Accent 6" w:uiPriority="65"/>
+    <w:lsdException w:name="Medium List 2 Accent 6" w:uiPriority="66"/>
+    <w:lsdException w:name="Medium Grid 1 Accent 6" w:uiPriority="67"/>
+    <w:lsdException w:name="Medium Grid 2 Accent 6" w:uiPriority="68"/>
+    <w:lsdException w:name="Medium Grid 3 Accent 6" w:uiPriority="69"/>
+    <w:lsdException w:name="Dark List Accent 6" w:uiPriority="70"/>
+    <w:lsdException w:name="Colorful Shading Accent 6" w:uiPriority="71"/>
+    <w:lsdException w:name="Colorful List Accent 6" w:uiPriority="72"/>
+    <w:lsdException w:name="Colorful Grid Accent 6" w:uiPriority="73"/>
+    <w:lsdException w:name="Subtle Emphasis" w:uiPriority="19" w:qFormat="1"/>
+    <w:lsdException w:name="Intense Emphasis" w:uiPriority="21" w:qFormat="1"/>
+    <w:lsdException w:name="Subtle Reference" w:uiPriority="31" w:qFormat="1"/>
+    <w:lsdException w:name="Intense Reference" w:uiPriority="32" w:qFormat="1"/>
+    <w:lsdException w:name="Book Title" w:uiPriority="33" w:qFormat="1"/>
+    <w:lsdException w:name="Bibliography" w:semiHidden="1" w:uiPriority="37" w:unhideWhenUsed="1"/>
+    <w:lsdException w:name="TOC Heading" w:semiHidden="1" w:uiPriority="39" w:unhideWhenUsed="1" w:qFormat="1"/>
+    <w:lsdException w:name="Plain Table 1" w:uiPriority="41"/>
+    <w:lsdException w:name="Plain Table 2" w:uiPriority="42"/>
+    <w:lsdException w:name="Plain Table 3" w:uiPriority="43"/>
+    <w:lsdException w:name="Plain Table 4" w:uiPriority="44"/>
+    <w:lsdException w:name="Plain Table 5" w:uiPriority="45"/>
+    <w:lsdException w:name="Grid Table Light" w:uiPriority="40"/>
+    <w:lsdException w:name="Grid Table 1 Light" w:uiPriority="46"/>
+    <w:lsdException w:name="Grid Table 2" w:uiPriority="47"/>
+    <w:lsdException w:name="Grid Table 3" w:uiPriority="48"/>
+    <w:lsdException w:name="Grid Table 4" w:uiPriority="49"/>
+    <w:lsdException w:name="Grid Table 5 Dark" w:uiPriority="50"/>
+    <w:lsdException w:name="Grid Table 6 Colorful" w:uiPriority="51"/>
+    <w:lsdException w:name="Grid Table 7 Colorful" w:uiPriority="52"/>
+    <w:lsdException w:name="Grid Table 1 Light Accent 1" w:uiPriority="46"/>
+    <w:lsdException w:name="Grid Table 2 Accent 1" w:uiPriority="47"/>
+    <w:lsdException w:name="Grid Table 3 Accent 1" w:uiPriority="48"/>
+    <w:lsdException w:name="Grid Table 4 Accent 1" w:uiPriority="49"/>
+    <w:lsdException w:name="Grid Table 5 Dark Accent 1" w:uiPriority="50"/>
+    <w:lsdException w:name="Grid Table 6 Colorful Accent 1" w:uiPriority="51"/>
+    <w:lsdException w:name="Grid Table 7 Colorful Accent 1" w:uiPriority="52"/>
+    <w:lsdException w:name="Grid Table 1 Light Accent 2" w:uiPriority="46"/>
+    <w:lsdException w:name="Grid Table 2 Accent 2" w:uiPriority="47"/>
+    <w:lsdException w:name="Grid Table 3 Accent 2" w:uiPriority="48"/>
+    <w:lsdException w:name="Grid Table 4 Accent 2" w:uiPriority="49"/>
+    <w:lsdException w:name="Grid Table 5 Dark Accent 2" w:uiPriority="50"/>
+    <w:lsdException w:name="Grid Table 6 Colorful Accent 2" w:uiPriority="51"/>
+    <w:lsdException w:name="Grid Table 7 Colorful Accent 2" w:uiPriority="52"/>
+    <w:lsdException w:name="Grid Table 1 Light Accent 3" w:uiPriority="46"/>
+    <w:lsdException w:name="Grid Table 2 Accent 3" w:uiPriority="47"/>
+    <w:lsdException w:name="Grid Table 3 Accent 3" w:uiPriority="48"/>
+    <w:lsdException w:name="Grid Table 4 Accent 3" w:uiPriority="49"/>
+    <w:lsdException w:name="Grid Table 5 Dark Accent 3" w:uiPriority="50"/>
+    <w:lsdException w:name="Grid Table 6 Colorful Accent 3" w:uiPriority="51"/>
+    <w:lsdException w:name="Grid Table 7 Colorful Accent 3" w:uiPriority="52"/>
+    <w:lsdException w:name="Grid Table 1 Light Accent 4" w:uiPriority="46"/>
+    <w:lsdException w:name="Grid Table 2 Accent 4" w:uiPriority="47"/>
+    <w:lsdException w:name="Grid Table 3 Accent 4" w:uiPriority="48"/>
+    <w:lsdException w:name="Grid Table 4 Accent 4" w:uiPriority="49"/>
+    <w:lsdException w:name="Grid Table 5 Dark Accent 4" w:uiPriority="50"/>
+    <w:lsdException w:name="Grid Table 6 Colorful Accent 4" w:uiPriority="51"/>
+    <w:lsdException w:name="Grid Table 7 Colorful Accent 4" w:uiPriority="52"/>
+    <w:lsdException w:name="Grid Table 1 Light Accent 5" w:uiPriority="46"/>
+    <w:lsdException w:name="Grid Table 2 Accent 5" w:uiPriority="47"/>
+    <w:lsdException w:name="Grid Table 3 Accent 5" w:uiPriority="48"/>
+    <w:lsdException w:name="Grid Table 4 Accent 5" w:uiPriority="49"/>
+    <w:lsdException w:name="Grid Table 5 Dark Accent 5" w:uiPriority="50"/>
+    <w:lsdException w:name="Grid Table 6 Colorful Accent 5" w:uiPriority="51"/>
+    <w:lsdException w:name="Grid Table 7 Colorful Accent 5" w:uiPriority="52"/>
+    <w:lsdException w:name="Grid Table 1 Light Accent 6" w:uiPriority="46"/>
+    <w:lsdException w:name="Grid Table 2 Accent 6" w:uiPriority="47"/>
+    <w:lsdException w:name="Grid Table 3 Accent 6" w:uiPriority="48"/>
+    <w:lsdException w:name="Grid Table 4 Accent 6" w:uiPriority="49"/>
+    <w:lsdException w:name="Grid Table 5 Dark Accent 6" w:uiPriority="50"/>
+    <w:lsdException w:name="Grid Table 6 Colorful Accent 6" w:uiPriority="51"/>
+    <w:lsdException w:name="Grid Table 7 Colorful Accent 6" w:uiPriority="52"/>
+    <w:lsdException w:name="List Table 1 Light" w:uiPriority="46"/>
+    <w:lsdException w:name="List Table 2" w:uiPriority="47"/>
+    <w:lsdException w:name="List Table 3" w:uiPriority="48"/>
+    <w:lsdException w:name="List Table 4" w:uiPriority="49"/>
+    <w:lsdException w:name="List Table 5 Dark" w:uiPriority="50"/>
+    <w:lsdException w:name="List Table 6 Colorful" w:uiPriority="51"/>
+    <w:lsdException w:name="List Table 7 Colorful" w:uiPriority="52"/>
+    <w:lsdException w:name="List Table 1 Light Accent 1" w:uiPriority="46"/>
+    <w:lsdException w:name="List Table 2 Accent 1" w:uiPriority="47"/>
+    <w:lsdException w:name="List Table 3 Accent 1" w:uiPriority="48"/>
+    <w:lsdException w:name="List Table 4 Accent 1" w:uiPriority="49"/>
+    <w:lsdException w:name="List Table 5 Dark Accent 1" w:uiPriority="50"/>
+    <w:lsdException w:name="List Table 6 Colorful Accent 1" w:uiPriority="51"/>
+    <w:lsdException w:name="List Table 7 Colorful Accent 1" w:uiPriority="52"/>
+    <w:lsdException w:name="List Table 1 Light Accent 2" w:uiPriority="46"/>
+    <w:lsdException w:name="List Table 2 Accent 2" w:uiPriority="47"/>
+    <w:lsdException w:name="List Table 3 Accent 2" w:uiPriority="48"/>
+    <w:lsdException w:name="List Table 4 Accent 2" w:uiPriority="49"/>
+    <w:lsdException w:name="List Table 5 Dark Accent 2" w:uiPriority="50"/>
+    <w:lsdException w:name="List Table 6 Colorful Accent 2" w:uiPriority="51"/>
+    <w:lsdException w:name="List Table 7 Colorful Accent 2" w:uiPriority="52"/>
+    <w:lsdException w:name="List Table 1 Light Accent 3" w:uiPriority="46"/>
+    <w:lsdException w:name="List Table 2 Accent 3" w:uiPriority="47"/>
+    <w:lsdException w:name="List Table 3 Accent 3" w:uiPriority="48"/>
+    <w:lsdException w:name="List Table 4 Accent 3" w:uiPriority="49"/>
+    <w:lsdException w:name="List Table 5 Dark Accent 3" w:uiPriority="50"/>
+    <w:lsdException w:name="List Table 6 Colorful Accent 3" w:uiPriority="51"/>
+    <w:lsdException w:name="List Table 7 Colorful Accent 3" w:uiPriority="52"/>
+    <w:lsdException w:name="List Table 1 Light Accent 4" w:uiPriority="46"/>
+    <w:lsdException w:name="List Table 2 Accent 4" w:uiPriority="47"/>
+    <w:lsdException w:name="List Table 3 Accent 4" w:uiPriority="48"/>
+    <w:lsdException w:name="List Table 4 Accent 4" w:uiPriority="49"/>
+    <w:lsdException w:name="List Table 5 Dark Accent 4" w:uiPriority="50"/>
+    <w:lsdException w:name="List Table 6 Colorful Accent 4" w:uiPriority="51"/>
+    <w:lsdException w:name="List Table 7 Colorful Accent 4" w:uiPriority="52"/>
+    <w:lsdException w:name="List Table 1 Light Accent 5" w:uiPriority="46"/>
+    <w:lsdException w:name="List Table 2 Accent 5" w:uiPriority="47"/>
+    <w:lsdException w:name="List Table 3 Accent 5" w:uiPriority="48"/>
+    <w:lsdException w:name="List Table 4 Accent 5" w:uiPriority="49"/>
+    <w:lsdException w:name="List Table 5 Dark Accent 5" w:uiPriority="50"/>
+    <w:lsdException w:name="List Table 6 Colorful Accent 5" w:uiPriority="51"/>
+    <w:lsdException w:name="List Table 7 Colorful Accent 5" w:uiPriority="52"/>
+    <w:lsdException w:name="List Table 1 Light Accent 6" w:uiPriority="46"/>
+    <w:lsdException w:name="List Table 2 Accent 6" w:uiPriority="47"/>
+    <w:lsdException w:name="List Table 3 Accent 6" w:uiPriority="48"/>
+    <w:lsdException w:name="List Table 4 Accent 6" w:uiPriority="49"/>
+    <w:lsdException w:name="List Table 5 Dark Accent 6" w:uiPriority="50"/>
+    <w:lsdException w:name="List Table 6 Colorful Accent 6" w:uiPriority="51"/>
+    <w:lsdException w:name="List Table 7 Colorful Accent 6" w:uiPriority="52"/>
   </w:latentStyles>
   <w:style w:type="paragraph" w:default="1" w:styleId="Normal">
     <w:name w:val="Normal"/>
@@ -21413,7 +21250,6 @@
       <w:spacing w:after="0" w:line="240" w:lineRule="auto"/>
     </w:pPr>
     <w:tblPr>
-      <w:tblInd w:w="0" w:type="dxa"/>
       <w:tblBorders>
         <w:top w:val="single" w:sz="4" w:space="0" w:color="auto"/>
         <w:left w:val="single" w:sz="4" w:space="0" w:color="auto"/>
@@ -21422,362 +21258,6 @@
         <w:insideH w:val="single" w:sz="4" w:space="0" w:color="auto"/>
         <w:insideV w:val="single" w:sz="4" w:space="0" w:color="auto"/>
       </w:tblBorders>
-      <w:tblCellMar>
-        <w:top w:w="0" w:type="dxa"/>
-        <w:left w:w="108" w:type="dxa"/>
-        <w:bottom w:w="0" w:type="dxa"/>
-        <w:right w:w="108" w:type="dxa"/>
-      </w:tblCellMar>
-    </w:tblPr>
-  </w:style>
-  <w:style w:type="paragraph" w:styleId="Caption">
-    <w:name w:val="caption"/>
-    <w:basedOn w:val="Normal"/>
-    <w:next w:val="Normal"/>
-    <w:uiPriority w:val="35"/>
-    <w:unhideWhenUsed/>
-    <w:qFormat/>
-    <w:rsid w:val="00390DD0"/>
-    <w:pPr>
-      <w:spacing w:line="240" w:lineRule="auto"/>
-    </w:pPr>
-    <w:rPr>
-      <w:b/>
-      <w:bCs/>
-      <w:color w:val="4F81BD" w:themeColor="accent1"/>
-      <w:sz w:val="18"/>
-      <w:szCs w:val="18"/>
-    </w:rPr>
-  </w:style>
-  <w:style w:type="character" w:customStyle="1" w:styleId="Heading2Char">
-    <w:name w:val="Heading 2 Char"/>
-    <w:basedOn w:val="DefaultParagraphFont"/>
-    <w:link w:val="Heading2"/>
-    <w:uiPriority w:val="9"/>
-    <w:rsid w:val="0004192D"/>
-    <w:rPr>
-      <w:rFonts w:ascii="Times New Roman" w:eastAsia="Times New Roman" w:hAnsi="Times New Roman" w:cs="Times New Roman"/>
-      <w:b/>
-      <w:bCs/>
-      <w:sz w:val="36"/>
-      <w:szCs w:val="36"/>
-    </w:rPr>
-  </w:style>
-  <w:style w:type="paragraph" w:styleId="NormalWeb">
-    <w:name w:val="Normal (Web)"/>
-    <w:basedOn w:val="Normal"/>
-    <w:uiPriority w:val="99"/>
-    <w:semiHidden/>
-    <w:unhideWhenUsed/>
-    <w:rsid w:val="0004192D"/>
-    <w:pPr>
-      <w:spacing w:before="100" w:beforeAutospacing="1" w:after="100" w:afterAutospacing="1" w:line="240" w:lineRule="auto"/>
-    </w:pPr>
-    <w:rPr>
-      <w:rFonts w:ascii="Times New Roman" w:eastAsia="Times New Roman" w:hAnsi="Times New Roman" w:cs="Times New Roman"/>
-      <w:sz w:val="24"/>
-      <w:szCs w:val="24"/>
-    </w:rPr>
-  </w:style>
-  <w:style w:type="paragraph" w:styleId="Header">
-    <w:name w:val="header"/>
-    <w:basedOn w:val="Normal"/>
-    <w:link w:val="HeaderChar"/>
-    <w:uiPriority w:val="99"/>
-    <w:unhideWhenUsed/>
-    <w:rsid w:val="00C57A13"/>
-    <w:pPr>
-      <w:tabs>
-        <w:tab w:val="center" w:pos="4680"/>
-        <w:tab w:val="right" w:pos="9360"/>
-      </w:tabs>
-      <w:spacing w:after="0" w:line="240" w:lineRule="auto"/>
-    </w:pPr>
-  </w:style>
-  <w:style w:type="character" w:customStyle="1" w:styleId="HeaderChar">
-    <w:name w:val="Header Char"/>
-    <w:basedOn w:val="DefaultParagraphFont"/>
-    <w:link w:val="Header"/>
-    <w:uiPriority w:val="99"/>
-    <w:rsid w:val="00C57A13"/>
-  </w:style>
-  <w:style w:type="paragraph" w:styleId="Footer">
-    <w:name w:val="footer"/>
-    <w:basedOn w:val="Normal"/>
-    <w:link w:val="FooterChar"/>
-    <w:uiPriority w:val="99"/>
-    <w:unhideWhenUsed/>
-    <w:rsid w:val="00C57A13"/>
-    <w:pPr>
-      <w:tabs>
-        <w:tab w:val="center" w:pos="4680"/>
-        <w:tab w:val="right" w:pos="9360"/>
-      </w:tabs>
-      <w:spacing w:after="0" w:line="240" w:lineRule="auto"/>
-    </w:pPr>
-  </w:style>
-  <w:style w:type="character" w:customStyle="1" w:styleId="FooterChar">
-    <w:name w:val="Footer Char"/>
-    <w:basedOn w:val="DefaultParagraphFont"/>
-    <w:link w:val="Footer"/>
-    <w:uiPriority w:val="99"/>
-    <w:rsid w:val="00C57A13"/>
-  </w:style>
-</w:styles>
-</file>
-
-<file path=word/stylesWithEffects.xml><?xml version="1.0" encoding="utf-8"?>
-<w:styles xmlns:wpc="http://schemas.microsoft.com/office/word/2010/wordprocessingCanvas" xmlns:mc="http://schemas.openxmlformats.org/markup-compatibility/2006" xmlns:o="urn:schemas-microsoft-com:office:office" xmlns:r="http://schemas.openxmlformats.org/officeDocument/2006/relationships" xmlns:m="http://schemas.openxmlformats.org/officeDocument/2006/math" xmlns:v="urn:schemas-microsoft-com:vml" xmlns:wp14="http://schemas.microsoft.com/office/word/2010/wordprocessingDrawing" xmlns:wp="http://schemas.openxmlformats.org/drawingml/2006/wordprocessingDrawing" xmlns:w10="urn:schemas-microsoft-com:office:word" xmlns:w="http://schemas.openxmlformats.org/wordprocessingml/2006/main" xmlns:w14="http://schemas.microsoft.com/office/word/2010/wordml" xmlns:wpg="http://schemas.microsoft.com/office/word/2010/wordprocessingGroup" xmlns:wpi="http://schemas.microsoft.com/office/word/2010/wordprocessingInk" xmlns:wne="http://schemas.microsoft.com/office/word/2006/wordml" xmlns:wps="http://schemas.microsoft.com/office/word/2010/wordprocessingShape" mc:Ignorable="w14 wp14">
-  <w:docDefaults>
-    <w:rPrDefault>
-      <w:rPr>
-        <w:rFonts w:asciiTheme="minorHAnsi" w:eastAsiaTheme="minorHAnsi" w:hAnsiTheme="minorHAnsi" w:cstheme="minorBidi"/>
-        <w:sz w:val="22"/>
-        <w:szCs w:val="22"/>
-        <w:lang w:val="en-US" w:eastAsia="en-US" w:bidi="ar-SA"/>
-      </w:rPr>
-    </w:rPrDefault>
-    <w:pPrDefault>
-      <w:pPr>
-        <w:spacing w:after="200" w:line="276" w:lineRule="auto"/>
-      </w:pPr>
-    </w:pPrDefault>
-  </w:docDefaults>
-  <w:latentStyles w:defLockedState="0" w:defUIPriority="99" w:defSemiHidden="1" w:defUnhideWhenUsed="1" w:defQFormat="0" w:count="267">
-    <w:lsdException w:name="Normal" w:semiHidden="0" w:uiPriority="0" w:unhideWhenUsed="0" w:qFormat="1"/>
-    <w:lsdException w:name="heading 1" w:semiHidden="0" w:uiPriority="9" w:unhideWhenUsed="0" w:qFormat="1"/>
-    <w:lsdException w:name="heading 2" w:uiPriority="9" w:qFormat="1"/>
-    <w:lsdException w:name="heading 3" w:uiPriority="9" w:qFormat="1"/>
-    <w:lsdException w:name="heading 4" w:uiPriority="9" w:qFormat="1"/>
-    <w:lsdException w:name="heading 5" w:uiPriority="9" w:qFormat="1"/>
-    <w:lsdException w:name="heading 6" w:uiPriority="9" w:qFormat="1"/>
-    <w:lsdException w:name="heading 7" w:uiPriority="9" w:qFormat="1"/>
-    <w:lsdException w:name="heading 8" w:uiPriority="9" w:qFormat="1"/>
-    <w:lsdException w:name="heading 9" w:uiPriority="9" w:qFormat="1"/>
-    <w:lsdException w:name="toc 1" w:uiPriority="39"/>
-    <w:lsdException w:name="toc 2" w:uiPriority="39"/>
-    <w:lsdException w:name="toc 3" w:uiPriority="39"/>
-    <w:lsdException w:name="toc 4" w:uiPriority="39"/>
-    <w:lsdException w:name="toc 5" w:uiPriority="39"/>
-    <w:lsdException w:name="toc 6" w:uiPriority="39"/>
-    <w:lsdException w:name="toc 7" w:uiPriority="39"/>
-    <w:lsdException w:name="toc 8" w:uiPriority="39"/>
-    <w:lsdException w:name="toc 9" w:uiPriority="39"/>
-    <w:lsdException w:name="caption" w:uiPriority="35" w:qFormat="1"/>
-    <w:lsdException w:name="Title" w:semiHidden="0" w:uiPriority="10" w:unhideWhenUsed="0" w:qFormat="1"/>
-    <w:lsdException w:name="Default Paragraph Font" w:uiPriority="1"/>
-    <w:lsdException w:name="Subtitle" w:semiHidden="0" w:uiPriority="11" w:unhideWhenUsed="0" w:qFormat="1"/>
-    <w:lsdException w:name="Strong" w:semiHidden="0" w:uiPriority="22" w:unhideWhenUsed="0" w:qFormat="1"/>
-    <w:lsdException w:name="Emphasis" w:semiHidden="0" w:uiPriority="20" w:unhideWhenUsed="0" w:qFormat="1"/>
-    <w:lsdException w:name="Table Grid" w:semiHidden="0" w:uiPriority="59" w:unhideWhenUsed="0"/>
-    <w:lsdException w:name="Placeholder Text" w:unhideWhenUsed="0"/>
-    <w:lsdException w:name="No Spacing" w:semiHidden="0" w:uiPriority="1" w:unhideWhenUsed="0" w:qFormat="1"/>
-    <w:lsdException w:name="Light Shading" w:semiHidden="0" w:uiPriority="60" w:unhideWhenUsed="0"/>
-    <w:lsdException w:name="Light List" w:semiHidden="0" w:uiPriority="61" w:unhideWhenUsed="0"/>
-    <w:lsdException w:name="Light Grid" w:semiHidden="0" w:uiPriority="62" w:unhideWhenUsed="0"/>
-    <w:lsdException w:name="Medium Shading 1" w:semiHidden="0" w:uiPriority="63" w:unhideWhenUsed="0"/>
-    <w:lsdException w:name="Medium Shading 2" w:semiHidden="0" w:uiPriority="64" w:unhideWhenUsed="0"/>
-    <w:lsdException w:name="Medium List 1" w:semiHidden="0" w:uiPriority="65" w:unhideWhenUsed="0"/>
-    <w:lsdException w:name="Medium List 2" w:semiHidden="0" w:uiPriority="66" w:unhideWhenUsed="0"/>
-    <w:lsdException w:name="Medium Grid 1" w:semiHidden="0" w:uiPriority="67" w:unhideWhenUsed="0"/>
-    <w:lsdException w:name="Medium Grid 2" w:semiHidden="0" w:uiPriority="68" w:unhideWhenUsed="0"/>
-    <w:lsdException w:name="Medium Grid 3" w:semiHidden="0" w:uiPriority="69" w:unhideWhenUsed="0"/>
-    <w:lsdException w:name="Dark List" w:semiHidden="0" w:uiPriority="70" w:unhideWhenUsed="0"/>
-    <w:lsdException w:name="Colorful Shading" w:semiHidden="0" w:uiPriority="71" w:unhideWhenUsed="0"/>
-    <w:lsdException w:name="Colorful List" w:semiHidden="0" w:uiPriority="72" w:unhideWhenUsed="0"/>
-    <w:lsdException w:name="Colorful Grid" w:semiHidden="0" w:uiPriority="73" w:unhideWhenUsed="0"/>
-    <w:lsdException w:name="Light Shading Accent 1" w:semiHidden="0" w:uiPriority="60" w:unhideWhenUsed="0"/>
-    <w:lsdException w:name="Light List Accent 1" w:semiHidden="0" w:uiPriority="61" w:unhideWhenUsed="0"/>
-    <w:lsdException w:name="Light Grid Accent 1" w:semiHidden="0" w:uiPriority="62" w:unhideWhenUsed="0"/>
-    <w:lsdException w:name="Medium Shading 1 Accent 1" w:semiHidden="0" w:uiPriority="63" w:unhideWhenUsed="0"/>
-    <w:lsdException w:name="Medium Shading 2 Accent 1" w:semiHidden="0" w:uiPriority="64" w:unhideWhenUsed="0"/>
-    <w:lsdException w:name="Medium List 1 Accent 1" w:semiHidden="0" w:uiPriority="65" w:unhideWhenUsed="0"/>
-    <w:lsdException w:name="Revision" w:unhideWhenUsed="0"/>
-    <w:lsdException w:name="List Paragraph" w:semiHidden="0" w:uiPriority="34" w:unhideWhenUsed="0" w:qFormat="1"/>
-    <w:lsdException w:name="Quote" w:semiHidden="0" w:uiPriority="29" w:unhideWhenUsed="0" w:qFormat="1"/>
-    <w:lsdException w:name="Intense Quote" w:semiHidden="0" w:uiPriority="30" w:unhideWhenUsed="0" w:qFormat="1"/>
-    <w:lsdException w:name="Medium List 2 Accent 1" w:semiHidden="0" w:uiPriority="66" w:unhideWhenUsed="0"/>
-    <w:lsdException w:name="Medium Grid 1 Accent 1" w:semiHidden="0" w:uiPriority="67" w:unhideWhenUsed="0"/>
-    <w:lsdException w:name="Medium Grid 2 Accent 1" w:semiHidden="0" w:uiPriority="68" w:unhideWhenUsed="0"/>
-    <w:lsdException w:name="Medium Grid 3 Accent 1" w:semiHidden="0" w:uiPriority="69" w:unhideWhenUsed="0"/>
-    <w:lsdException w:name="Dark List Accent 1" w:semiHidden="0" w:uiPriority="70" w:unhideWhenUsed="0"/>
-    <w:lsdException w:name="Colorful Shading Accent 1" w:semiHidden="0" w:uiPriority="71" w:unhideWhenUsed="0"/>
-    <w:lsdException w:name="Colorful List Accent 1" w:semiHidden="0" w:uiPriority="72" w:unhideWhenUsed="0"/>
-    <w:lsdException w:name="Colorful Grid Accent 1" w:semiHidden="0" w:uiPriority="73" w:unhideWhenUsed="0"/>
-    <w:lsdException w:name="Light Shading Accent 2" w:semiHidden="0" w:uiPriority="60" w:unhideWhenUsed="0"/>
-    <w:lsdException w:name="Light List Accent 2" w:semiHidden="0" w:uiPriority="61" w:unhideWhenUsed="0"/>
-    <w:lsdException w:name="Light Grid Accent 2" w:semiHidden="0" w:uiPriority="62" w:unhideWhenUsed="0"/>
-    <w:lsdException w:name="Medium Shading 1 Accent 2" w:semiHidden="0" w:uiPriority="63" w:unhideWhenUsed="0"/>
-    <w:lsdException w:name="Medium Shading 2 Accent 2" w:semiHidden="0" w:uiPriority="64" w:unhideWhenUsed="0"/>
-    <w:lsdException w:name="Medium List 1 Accent 2" w:semiHidden="0" w:uiPriority="65" w:unhideWhenUsed="0"/>
-    <w:lsdException w:name="Medium List 2 Accent 2" w:semiHidden="0" w:uiPriority="66" w:unhideWhenUsed="0"/>
-    <w:lsdException w:name="Medium Grid 1 Accent 2" w:semiHidden="0" w:uiPriority="67" w:unhideWhenUsed="0"/>
-    <w:lsdException w:name="Medium Grid 2 Accent 2" w:semiHidden="0" w:uiPriority="68" w:unhideWhenUsed="0"/>
-    <w:lsdException w:name="Medium Grid 3 Accent 2" w:semiHidden="0" w:uiPriority="69" w:unhideWhenUsed="0"/>
-    <w:lsdException w:name="Dark List Accent 2" w:semiHidden="0" w:uiPriority="70" w:unhideWhenUsed="0"/>
-    <w:lsdException w:name="Colorful Shading Accent 2" w:semiHidden="0" w:uiPriority="71" w:unhideWhenUsed="0"/>
-    <w:lsdException w:name="Colorful List Accent 2" w:semiHidden="0" w:uiPriority="72" w:unhideWhenUsed="0"/>
-    <w:lsdException w:name="Colorful Grid Accent 2" w:semiHidden="0" w:uiPriority="73" w:unhideWhenUsed="0"/>
-    <w:lsdException w:name="Light Shading Accent 3" w:semiHidden="0" w:uiPriority="60" w:unhideWhenUsed="0"/>
-    <w:lsdException w:name="Light List Accent 3" w:semiHidden="0" w:uiPriority="61" w:unhideWhenUsed="0"/>
-    <w:lsdException w:name="Light Grid Accent 3" w:semiHidden="0" w:uiPriority="62" w:unhideWhenUsed="0"/>
-    <w:lsdException w:name="Medium Shading 1 Accent 3" w:semiHidden="0" w:uiPriority="63" w:unhideWhenUsed="0"/>
-    <w:lsdException w:name="Medium Shading 2 Accent 3" w:semiHidden="0" w:uiPriority="64" w:unhideWhenUsed="0"/>
-    <w:lsdException w:name="Medium List 1 Accent 3" w:semiHidden="0" w:uiPriority="65" w:unhideWhenUsed="0"/>
-    <w:lsdException w:name="Medium List 2 Accent 3" w:semiHidden="0" w:uiPriority="66" w:unhideWhenUsed="0"/>
-    <w:lsdException w:name="Medium Grid 1 Accent 3" w:semiHidden="0" w:uiPriority="67" w:unhideWhenUsed="0"/>
-    <w:lsdException w:name="Medium Grid 2 Accent 3" w:semiHidden="0" w:uiPriority="68" w:unhideWhenUsed="0"/>
-    <w:lsdException w:name="Medium Grid 3 Accent 3" w:semiHidden="0" w:uiPriority="69" w:unhideWhenUsed="0"/>
-    <w:lsdException w:name="Dark List Accent 3" w:semiHidden="0" w:uiPriority="70" w:unhideWhenUsed="0"/>
-    <w:lsdException w:name="Colorful Shading Accent 3" w:semiHidden="0" w:uiPriority="71" w:unhideWhenUsed="0"/>
-    <w:lsdException w:name="Colorful List Accent 3" w:semiHidden="0" w:uiPriority="72" w:unhideWhenUsed="0"/>
-    <w:lsdException w:name="Colorful Grid Accent 3" w:semiHidden="0" w:uiPriority="73" w:unhideWhenUsed="0"/>
-    <w:lsdException w:name="Light Shading Accent 4" w:semiHidden="0" w:uiPriority="60" w:unhideWhenUsed="0"/>
-    <w:lsdException w:name="Light List Accent 4" w:semiHidden="0" w:uiPriority="61" w:unhideWhenUsed="0"/>
-    <w:lsdException w:name="Light Grid Accent 4" w:semiHidden="0" w:uiPriority="62" w:unhideWhenUsed="0"/>
-    <w:lsdException w:name="Medium Shading 1 Accent 4" w:semiHidden="0" w:uiPriority="63" w:unhideWhenUsed="0"/>
-    <w:lsdException w:name="Medium Shading 2 Accent 4" w:semiHidden="0" w:uiPriority="64" w:unhideWhenUsed="0"/>
-    <w:lsdException w:name="Medium List 1 Accent 4" w:semiHidden="0" w:uiPriority="65" w:unhideWhenUsed="0"/>
-    <w:lsdException w:name="Medium List 2 Accent 4" w:semiHidden="0" w:uiPriority="66" w:unhideWhenUsed="0"/>
-    <w:lsdException w:name="Medium Grid 1 Accent 4" w:semiHidden="0" w:uiPriority="67" w:unhideWhenUsed="0"/>
-    <w:lsdException w:name="Medium Grid 2 Accent 4" w:semiHidden="0" w:uiPriority="68" w:unhideWhenUsed="0"/>
-    <w:lsdException w:name="Medium Grid 3 Accent 4" w:semiHidden="0" w:uiPriority="69" w:unhideWhenUsed="0"/>
-    <w:lsdException w:name="Dark List Accent 4" w:semiHidden="0" w:uiPriority="70" w:unhideWhenUsed="0"/>
-    <w:lsdException w:name="Colorful Shading Accent 4" w:semiHidden="0" w:uiPriority="71" w:unhideWhenUsed="0"/>
-    <w:lsdException w:name="Colorful List Accent 4" w:semiHidden="0" w:uiPriority="72" w:unhideWhenUsed="0"/>
-    <w:lsdException w:name="Colorful Grid Accent 4" w:semiHidden="0" w:uiPriority="73" w:unhideWhenUsed="0"/>
-    <w:lsdException w:name="Light Shading Accent 5" w:semiHidden="0" w:uiPriority="60" w:unhideWhenUsed="0"/>
-    <w:lsdException w:name="Light List Accent 5" w:semiHidden="0" w:uiPriority="61" w:unhideWhenUsed="0"/>
-    <w:lsdException w:name="Light Grid Accent 5" w:semiHidden="0" w:uiPriority="62" w:unhideWhenUsed="0"/>
-    <w:lsdException w:name="Medium Shading 1 Accent 5" w:semiHidden="0" w:uiPriority="63" w:unhideWhenUsed="0"/>
-    <w:lsdException w:name="Medium Shading 2 Accent 5" w:semiHidden="0" w:uiPriority="64" w:unhideWhenUsed="0"/>
-    <w:lsdException w:name="Medium List 1 Accent 5" w:semiHidden="0" w:uiPriority="65" w:unhideWhenUsed="0"/>
-    <w:lsdException w:name="Medium List 2 Accent 5" w:semiHidden="0" w:uiPriority="66" w:unhideWhenUsed="0"/>
-    <w:lsdException w:name="Medium Grid 1 Accent 5" w:semiHidden="0" w:uiPriority="67" w:unhideWhenUsed="0"/>
-    <w:lsdException w:name="Medium Grid 2 Accent 5" w:semiHidden="0" w:uiPriority="68" w:unhideWhenUsed="0"/>
-    <w:lsdException w:name="Medium Grid 3 Accent 5" w:semiHidden="0" w:uiPriority="69" w:unhideWhenUsed="0"/>
-    <w:lsdException w:name="Dark List Accent 5" w:semiHidden="0" w:uiPriority="70" w:unhideWhenUsed="0"/>
-    <w:lsdException w:name="Colorful Shading Accent 5" w:semiHidden="0" w:uiPriority="71" w:unhideWhenUsed="0"/>
-    <w:lsdException w:name="Colorful List Accent 5" w:semiHidden="0" w:uiPriority="72" w:unhideWhenUsed="0"/>
-    <w:lsdException w:name="Colorful Grid Accent 5" w:semiHidden="0" w:uiPriority="73" w:unhideWhenUsed="0"/>
-    <w:lsdException w:name="Light Shading Accent 6" w:semiHidden="0" w:uiPriority="60" w:unhideWhenUsed="0"/>
-    <w:lsdException w:name="Light List Accent 6" w:semiHidden="0" w:uiPriority="61" w:unhideWhenUsed="0"/>
-    <w:lsdException w:name="Light Grid Accent 6" w:semiHidden="0" w:uiPriority="62" w:unhideWhenUsed="0"/>
-    <w:lsdException w:name="Medium Shading 1 Accent 6" w:semiHidden="0" w:uiPriority="63" w:unhideWhenUsed="0"/>
-    <w:lsdException w:name="Medium Shading 2 Accent 6" w:semiHidden="0" w:uiPriority="64" w:unhideWhenUsed="0"/>
-    <w:lsdException w:name="Medium List 1 Accent 6" w:semiHidden="0" w:uiPriority="65" w:unhideWhenUsed="0"/>
-    <w:lsdException w:name="Medium List 2 Accent 6" w:semiHidden="0" w:uiPriority="66" w:unhideWhenUsed="0"/>
-    <w:lsdException w:name="Medium Grid 1 Accent 6" w:semiHidden="0" w:uiPriority="67" w:unhideWhenUsed="0"/>
-    <w:lsdException w:name="Medium Grid 2 Accent 6" w:semiHidden="0" w:uiPriority="68" w:unhideWhenUsed="0"/>
-    <w:lsdException w:name="Medium Grid 3 Accent 6" w:semiHidden="0" w:uiPriority="69" w:unhideWhenUsed="0"/>
-    <w:lsdException w:name="Dark List Accent 6" w:semiHidden="0" w:uiPriority="70" w:unhideWhenUsed="0"/>
-    <w:lsdException w:name="Colorful Shading Accent 6" w:semiHidden="0" w:uiPriority="71" w:unhideWhenUsed="0"/>
-    <w:lsdException w:name="Colorful List Accent 6" w:semiHidden="0" w:uiPriority="72" w:unhideWhenUsed="0"/>
-    <w:lsdException w:name="Colorful Grid Accent 6" w:semiHidden="0" w:uiPriority="73" w:unhideWhenUsed="0"/>
-    <w:lsdException w:name="Subtle Emphasis" w:semiHidden="0" w:uiPriority="19" w:unhideWhenUsed="0" w:qFormat="1"/>
-    <w:lsdException w:name="Intense Emphasis" w:semiHidden="0" w:uiPriority="21" w:unhideWhenUsed="0" w:qFormat="1"/>
-    <w:lsdException w:name="Subtle Reference" w:semiHidden="0" w:uiPriority="31" w:unhideWhenUsed="0" w:qFormat="1"/>
-    <w:lsdException w:name="Intense Reference" w:semiHidden="0" w:uiPriority="32" w:unhideWhenUsed="0" w:qFormat="1"/>
-    <w:lsdException w:name="Book Title" w:semiHidden="0" w:uiPriority="33" w:unhideWhenUsed="0" w:qFormat="1"/>
-    <w:lsdException w:name="Bibliography" w:uiPriority="37"/>
-    <w:lsdException w:name="TOC Heading" w:uiPriority="39" w:qFormat="1"/>
-  </w:latentStyles>
-  <w:style w:type="paragraph" w:default="1" w:styleId="Normal">
-    <w:name w:val="Normal"/>
-    <w:qFormat/>
-  </w:style>
-  <w:style w:type="paragraph" w:styleId="Heading2">
-    <w:name w:val="heading 2"/>
-    <w:basedOn w:val="Normal"/>
-    <w:link w:val="Heading2Char"/>
-    <w:uiPriority w:val="9"/>
-    <w:qFormat/>
-    <w:rsid w:val="0004192D"/>
-    <w:pPr>
-      <w:spacing w:before="100" w:beforeAutospacing="1" w:after="100" w:afterAutospacing="1" w:line="240" w:lineRule="auto"/>
-      <w:outlineLvl w:val="1"/>
-    </w:pPr>
-    <w:rPr>
-      <w:rFonts w:ascii="Times New Roman" w:eastAsia="Times New Roman" w:hAnsi="Times New Roman" w:cs="Times New Roman"/>
-      <w:b/>
-      <w:bCs/>
-      <w:sz w:val="36"/>
-      <w:szCs w:val="36"/>
-    </w:rPr>
-  </w:style>
-  <w:style w:type="character" w:default="1" w:styleId="DefaultParagraphFont">
-    <w:name w:val="Default Paragraph Font"/>
-    <w:uiPriority w:val="1"/>
-    <w:semiHidden/>
-    <w:unhideWhenUsed/>
-  </w:style>
-  <w:style w:type="table" w:default="1" w:styleId="TableNormal">
-    <w:name w:val="Normal Table"/>
-    <w:uiPriority w:val="99"/>
-    <w:semiHidden/>
-    <w:unhideWhenUsed/>
-    <w:tblPr>
-      <w:tblInd w:w="0" w:type="dxa"/>
-      <w:tblCellMar>
-        <w:top w:w="0" w:type="dxa"/>
-        <w:left w:w="108" w:type="dxa"/>
-        <w:bottom w:w="0" w:type="dxa"/>
-        <w:right w:w="108" w:type="dxa"/>
-      </w:tblCellMar>
-    </w:tblPr>
-  </w:style>
-  <w:style w:type="numbering" w:default="1" w:styleId="NoList">
-    <w:name w:val="No List"/>
-    <w:uiPriority w:val="99"/>
-    <w:semiHidden/>
-    <w:unhideWhenUsed/>
-  </w:style>
-  <w:style w:type="character" w:styleId="Hyperlink">
-    <w:name w:val="Hyperlink"/>
-    <w:basedOn w:val="DefaultParagraphFont"/>
-    <w:uiPriority w:val="99"/>
-    <w:unhideWhenUsed/>
-    <w:rsid w:val="00CD782C"/>
-    <w:rPr>
-      <w:color w:val="0000FF" w:themeColor="hyperlink"/>
-      <w:u w:val="single"/>
-    </w:rPr>
-  </w:style>
-  <w:style w:type="paragraph" w:styleId="ListParagraph">
-    <w:name w:val="List Paragraph"/>
-    <w:basedOn w:val="Normal"/>
-    <w:uiPriority w:val="34"/>
-    <w:qFormat/>
-    <w:rsid w:val="00D57781"/>
-    <w:pPr>
-      <w:ind w:left="720"/>
-      <w:contextualSpacing/>
-    </w:pPr>
-  </w:style>
-  <w:style w:type="table" w:styleId="TableGrid">
-    <w:name w:val="Table Grid"/>
-    <w:basedOn w:val="TableNormal"/>
-    <w:uiPriority w:val="59"/>
-    <w:rsid w:val="00390DD0"/>
-    <w:pPr>
-      <w:spacing w:after="0" w:line="240" w:lineRule="auto"/>
-    </w:pPr>
-    <w:tblPr>
-      <w:tblInd w:w="0" w:type="dxa"/>
-      <w:tblBorders>
-        <w:top w:val="single" w:sz="4" w:space="0" w:color="auto"/>
-        <w:left w:val="single" w:sz="4" w:space="0" w:color="auto"/>
-        <w:bottom w:val="single" w:sz="4" w:space="0" w:color="auto"/>
-        <w:right w:val="single" w:sz="4" w:space="0" w:color="auto"/>
-        <w:insideH w:val="single" w:sz="4" w:space="0" w:color="auto"/>
-        <w:insideV w:val="single" w:sz="4" w:space="0" w:color="auto"/>
-      </w:tblBorders>
-      <w:tblCellMar>
-        <w:top w:w="0" w:type="dxa"/>
-        <w:left w:w="108" w:type="dxa"/>
-        <w:bottom w:w="0" w:type="dxa"/>
-        <w:right w:w="108" w:type="dxa"/>
-      </w:tblCellMar>
     </w:tblPr>
   </w:style>
   <w:style w:type="paragraph" w:styleId="Caption">

</xml_diff>